<commit_message>
Added notes about AJAX
</commit_message>
<xml_diff>
--- a/MIDTERMS/Midterm Notes/JavaScript.docx
+++ b/MIDTERMS/Midterm Notes/JavaScript.docx
@@ -30,8 +30,13 @@
           <w:numId w:val="11"/>
         </w:numPr>
       </w:pPr>
-      <w:r>
-        <w:t>Client Side Web Scripting</w:t>
+      <w:proofErr w:type="gramStart"/>
+      <w:r>
+        <w:t>Client Side</w:t>
+      </w:r>
+      <w:proofErr w:type="gramEnd"/>
+      <w:r>
+        <w:t xml:space="preserve"> Web Scripting</w:t>
       </w:r>
     </w:p>
     <w:p>
@@ -42,8 +47,13 @@
           <w:numId w:val="11"/>
         </w:numPr>
       </w:pPr>
-      <w:r>
-        <w:t>Server Side Web Scripting</w:t>
+      <w:proofErr w:type="gramStart"/>
+      <w:r>
+        <w:t>Server Side</w:t>
+      </w:r>
+      <w:proofErr w:type="gramEnd"/>
+      <w:r>
+        <w:t xml:space="preserve"> Web Scripting</w:t>
       </w:r>
     </w:p>
     <w:p>
@@ -141,7 +151,32 @@
           <w:rFonts w:eastAsia="Times New Roman" w:cstheme="minorHAnsi"/>
           <w:lang w:eastAsia="en-PH"/>
         </w:rPr>
-        <w:t>Linked a.k.a external scripts</w:t>
+        <w:t xml:space="preserve">Linked </w:t>
+      </w:r>
+      <w:proofErr w:type="spellStart"/>
+      <w:r>
+        <w:rPr>
+          <w:rFonts w:eastAsia="Times New Roman" w:cstheme="minorHAnsi"/>
+          <w:lang w:eastAsia="en-PH"/>
+        </w:rPr>
+        <w:t>a.k.</w:t>
+      </w:r>
+      <w:proofErr w:type="gramStart"/>
+      <w:r>
+        <w:rPr>
+          <w:rFonts w:eastAsia="Times New Roman" w:cstheme="minorHAnsi"/>
+          <w:lang w:eastAsia="en-PH"/>
+        </w:rPr>
+        <w:t>a</w:t>
+      </w:r>
+      <w:proofErr w:type="spellEnd"/>
+      <w:proofErr w:type="gramEnd"/>
+      <w:r>
+        <w:rPr>
+          <w:rFonts w:eastAsia="Times New Roman" w:cstheme="minorHAnsi"/>
+          <w:lang w:eastAsia="en-PH"/>
+        </w:rPr>
+        <w:t xml:space="preserve"> external scripts</w:t>
       </w:r>
     </w:p>
     <w:p>
@@ -213,7 +248,23 @@
           <w:rFonts w:eastAsia="Times New Roman" w:cstheme="minorHAnsi"/>
           <w:lang w:eastAsia="en-PH"/>
         </w:rPr>
-        <w:t>-before rendering of page, it have to fetch the script.js</w:t>
+        <w:t xml:space="preserve">-before rendering of page, it </w:t>
+      </w:r>
+      <w:proofErr w:type="gramStart"/>
+      <w:r>
+        <w:rPr>
+          <w:rFonts w:eastAsia="Times New Roman" w:cstheme="minorHAnsi"/>
+          <w:lang w:eastAsia="en-PH"/>
+        </w:rPr>
+        <w:t>have</w:t>
+      </w:r>
+      <w:proofErr w:type="gramEnd"/>
+      <w:r>
+        <w:rPr>
+          <w:rFonts w:eastAsia="Times New Roman" w:cstheme="minorHAnsi"/>
+          <w:lang w:eastAsia="en-PH"/>
+        </w:rPr>
+        <w:t xml:space="preserve"> to fetch the script.js</w:t>
       </w:r>
     </w:p>
     <w:p>
@@ -248,7 +299,32 @@
           <w:rFonts w:eastAsia="Times New Roman" w:cstheme="minorHAnsi"/>
           <w:lang w:eastAsia="en-PH"/>
         </w:rPr>
-        <w:t>d a.k.a internal scripts</w:t>
+        <w:t xml:space="preserve">d </w:t>
+      </w:r>
+      <w:proofErr w:type="spellStart"/>
+      <w:r>
+        <w:rPr>
+          <w:rFonts w:eastAsia="Times New Roman" w:cstheme="minorHAnsi"/>
+          <w:lang w:eastAsia="en-PH"/>
+        </w:rPr>
+        <w:t>a.k.</w:t>
+      </w:r>
+      <w:proofErr w:type="gramStart"/>
+      <w:r>
+        <w:rPr>
+          <w:rFonts w:eastAsia="Times New Roman" w:cstheme="minorHAnsi"/>
+          <w:lang w:eastAsia="en-PH"/>
+        </w:rPr>
+        <w:t>a</w:t>
+      </w:r>
+      <w:proofErr w:type="spellEnd"/>
+      <w:proofErr w:type="gramEnd"/>
+      <w:r>
+        <w:rPr>
+          <w:rFonts w:eastAsia="Times New Roman" w:cstheme="minorHAnsi"/>
+          <w:lang w:eastAsia="en-PH"/>
+        </w:rPr>
+        <w:t xml:space="preserve"> internal scripts</w:t>
       </w:r>
     </w:p>
     <w:p>
@@ -386,8 +462,17 @@
           <w:rFonts w:eastAsia="Times New Roman" w:cstheme="minorHAnsi"/>
           <w:lang w:eastAsia="en-PH"/>
         </w:rPr>
-        <w:t>-async</w:t>
-      </w:r>
+        <w:t>-</w:t>
+      </w:r>
+      <w:proofErr w:type="spellStart"/>
+      <w:r>
+        <w:rPr>
+          <w:rFonts w:eastAsia="Times New Roman" w:cstheme="minorHAnsi"/>
+          <w:lang w:eastAsia="en-PH"/>
+        </w:rPr>
+        <w:t>async</w:t>
+      </w:r>
+      <w:proofErr w:type="spellEnd"/>
       <w:r>
         <w:rPr>
           <w:rFonts w:eastAsia="Times New Roman" w:cstheme="minorHAnsi"/>
@@ -456,7 +541,23 @@
           <w:rFonts w:eastAsia="Times New Roman" w:cstheme="minorHAnsi"/>
           <w:lang w:eastAsia="en-PH"/>
         </w:rPr>
-        <w:t>&lt;noscript&gt;</w:t>
+        <w:t>&lt;</w:t>
+      </w:r>
+      <w:proofErr w:type="spellStart"/>
+      <w:r>
+        <w:rPr>
+          <w:rFonts w:eastAsia="Times New Roman" w:cstheme="minorHAnsi"/>
+          <w:lang w:eastAsia="en-PH"/>
+        </w:rPr>
+        <w:t>noscript</w:t>
+      </w:r>
+      <w:proofErr w:type="spellEnd"/>
+      <w:r>
+        <w:rPr>
+          <w:rFonts w:eastAsia="Times New Roman" w:cstheme="minorHAnsi"/>
+          <w:lang w:eastAsia="en-PH"/>
+        </w:rPr>
+        <w:t>&gt;</w:t>
       </w:r>
     </w:p>
     <w:p>
@@ -556,8 +657,17 @@
           <w:rFonts w:eastAsia="Times New Roman" w:cstheme="minorHAnsi"/>
           <w:lang w:eastAsia="en-PH"/>
         </w:rPr>
-        <w:t>was built on NetScape</w:t>
-      </w:r>
+        <w:t xml:space="preserve">was built on </w:t>
+      </w:r>
+      <w:proofErr w:type="spellStart"/>
+      <w:r>
+        <w:rPr>
+          <w:rFonts w:eastAsia="Times New Roman" w:cstheme="minorHAnsi"/>
+          <w:lang w:eastAsia="en-PH"/>
+        </w:rPr>
+        <w:t>NetScape</w:t>
+      </w:r>
+      <w:proofErr w:type="spellEnd"/>
     </w:p>
     <w:p>
       <w:pPr>
@@ -576,7 +686,23 @@
           <w:rFonts w:eastAsia="Times New Roman" w:cstheme="minorHAnsi"/>
           <w:lang w:eastAsia="en-PH"/>
         </w:rPr>
-        <w:t>Core JavaScript (EcmaScript) language and API</w:t>
+        <w:t>Core JavaScript (</w:t>
+      </w:r>
+      <w:proofErr w:type="spellStart"/>
+      <w:r>
+        <w:rPr>
+          <w:rFonts w:eastAsia="Times New Roman" w:cstheme="minorHAnsi"/>
+          <w:lang w:eastAsia="en-PH"/>
+        </w:rPr>
+        <w:t>EcmaScript</w:t>
+      </w:r>
+      <w:proofErr w:type="spellEnd"/>
+      <w:r>
+        <w:rPr>
+          <w:rFonts w:eastAsia="Times New Roman" w:cstheme="minorHAnsi"/>
+          <w:lang w:eastAsia="en-PH"/>
+        </w:rPr>
+        <w:t>) language and API</w:t>
       </w:r>
     </w:p>
     <w:p>
@@ -697,7 +823,39 @@
           <w:rFonts w:eastAsia="Times New Roman" w:cstheme="minorHAnsi"/>
           <w:lang w:eastAsia="en-PH"/>
         </w:rPr>
-        <w:t>Node, Document, Element, Text, Attr, DocumentType, Comment, etc.</w:t>
+        <w:t xml:space="preserve">Node, Document, Element, Text, </w:t>
+      </w:r>
+      <w:proofErr w:type="spellStart"/>
+      <w:r>
+        <w:rPr>
+          <w:rFonts w:eastAsia="Times New Roman" w:cstheme="minorHAnsi"/>
+          <w:lang w:eastAsia="en-PH"/>
+        </w:rPr>
+        <w:t>Attr</w:t>
+      </w:r>
+      <w:proofErr w:type="spellEnd"/>
+      <w:r>
+        <w:rPr>
+          <w:rFonts w:eastAsia="Times New Roman" w:cstheme="minorHAnsi"/>
+          <w:lang w:eastAsia="en-PH"/>
+        </w:rPr>
+        <w:t xml:space="preserve">, </w:t>
+      </w:r>
+      <w:proofErr w:type="spellStart"/>
+      <w:r>
+        <w:rPr>
+          <w:rFonts w:eastAsia="Times New Roman" w:cstheme="minorHAnsi"/>
+          <w:lang w:eastAsia="en-PH"/>
+        </w:rPr>
+        <w:t>DocumentType</w:t>
+      </w:r>
+      <w:proofErr w:type="spellEnd"/>
+      <w:r>
+        <w:rPr>
+          <w:rFonts w:eastAsia="Times New Roman" w:cstheme="minorHAnsi"/>
+          <w:lang w:eastAsia="en-PH"/>
+        </w:rPr>
+        <w:t>, Comment, etc.</w:t>
       </w:r>
     </w:p>
     <w:p>
@@ -727,7 +885,23 @@
           <w:rFonts w:eastAsia="Times New Roman" w:cstheme="minorHAnsi"/>
           <w:lang w:eastAsia="en-PH"/>
         </w:rPr>
-        <w:t>Event, EventTarget, Event Listener, etc.</w:t>
+        <w:t xml:space="preserve">Event, </w:t>
+      </w:r>
+      <w:proofErr w:type="spellStart"/>
+      <w:r>
+        <w:rPr>
+          <w:rFonts w:eastAsia="Times New Roman" w:cstheme="minorHAnsi"/>
+          <w:lang w:eastAsia="en-PH"/>
+        </w:rPr>
+        <w:t>EventTarget</w:t>
+      </w:r>
+      <w:proofErr w:type="spellEnd"/>
+      <w:r>
+        <w:rPr>
+          <w:rFonts w:eastAsia="Times New Roman" w:cstheme="minorHAnsi"/>
+          <w:lang w:eastAsia="en-PH"/>
+        </w:rPr>
+        <w:t>, Event Listener, etc.</w:t>
       </w:r>
     </w:p>
     <w:p>
@@ -770,7 +944,39 @@
           <w:rFonts w:eastAsia="Times New Roman" w:cstheme="minorHAnsi"/>
           <w:lang w:eastAsia="en-PH"/>
         </w:rPr>
-        <w:t xml:space="preserve"> CSSStyleSheet, CSSRule, etc.</w:t>
+        <w:t xml:space="preserve"> </w:t>
+      </w:r>
+      <w:proofErr w:type="spellStart"/>
+      <w:r>
+        <w:rPr>
+          <w:rFonts w:eastAsia="Times New Roman" w:cstheme="minorHAnsi"/>
+          <w:lang w:eastAsia="en-PH"/>
+        </w:rPr>
+        <w:t>CSSStyleSheet</w:t>
+      </w:r>
+      <w:proofErr w:type="spellEnd"/>
+      <w:r>
+        <w:rPr>
+          <w:rFonts w:eastAsia="Times New Roman" w:cstheme="minorHAnsi"/>
+          <w:lang w:eastAsia="en-PH"/>
+        </w:rPr>
+        <w:t xml:space="preserve">, </w:t>
+      </w:r>
+      <w:proofErr w:type="spellStart"/>
+      <w:r>
+        <w:rPr>
+          <w:rFonts w:eastAsia="Times New Roman" w:cstheme="minorHAnsi"/>
+          <w:lang w:eastAsia="en-PH"/>
+        </w:rPr>
+        <w:t>CSSRule</w:t>
+      </w:r>
+      <w:proofErr w:type="spellEnd"/>
+      <w:r>
+        <w:rPr>
+          <w:rFonts w:eastAsia="Times New Roman" w:cstheme="minorHAnsi"/>
+          <w:lang w:eastAsia="en-PH"/>
+        </w:rPr>
+        <w:t>, etc.</w:t>
       </w:r>
     </w:p>
     <w:p>
@@ -817,7 +1023,23 @@
           <w:rFonts w:eastAsia="Times New Roman" w:cstheme="minorHAnsi"/>
           <w:lang w:eastAsia="en-PH"/>
         </w:rPr>
-        <w:t>, IndexedDB, Local</w:t>
+        <w:t xml:space="preserve">, </w:t>
+      </w:r>
+      <w:proofErr w:type="spellStart"/>
+      <w:r>
+        <w:rPr>
+          <w:rFonts w:eastAsia="Times New Roman" w:cstheme="minorHAnsi"/>
+          <w:lang w:eastAsia="en-PH"/>
+        </w:rPr>
+        <w:t>IndexedDB</w:t>
+      </w:r>
+      <w:proofErr w:type="spellEnd"/>
+      <w:r>
+        <w:rPr>
+          <w:rFonts w:eastAsia="Times New Roman" w:cstheme="minorHAnsi"/>
+          <w:lang w:eastAsia="en-PH"/>
+        </w:rPr>
+        <w:t>, Local</w:t>
       </w:r>
       <w:r>
         <w:rPr>
@@ -845,7 +1067,23 @@
           <w:rFonts w:eastAsia="Times New Roman" w:cstheme="minorHAnsi"/>
           <w:lang w:eastAsia="en-PH"/>
         </w:rPr>
-        <w:t xml:space="preserve"> HttpRequest (AJAX), etc.</w:t>
+        <w:t xml:space="preserve"> </w:t>
+      </w:r>
+      <w:proofErr w:type="spellStart"/>
+      <w:r>
+        <w:rPr>
+          <w:rFonts w:eastAsia="Times New Roman" w:cstheme="minorHAnsi"/>
+          <w:lang w:eastAsia="en-PH"/>
+        </w:rPr>
+        <w:t>HttpRequest</w:t>
+      </w:r>
+      <w:proofErr w:type="spellEnd"/>
+      <w:r>
+        <w:rPr>
+          <w:rFonts w:eastAsia="Times New Roman" w:cstheme="minorHAnsi"/>
+          <w:lang w:eastAsia="en-PH"/>
+        </w:rPr>
+        <w:t xml:space="preserve"> (AJAX), etc.</w:t>
       </w:r>
     </w:p>
     <w:p>
@@ -1044,7 +1282,23 @@
           <w:rFonts w:eastAsia="Times New Roman" w:cstheme="minorHAnsi"/>
           <w:lang w:eastAsia="en-PH"/>
         </w:rPr>
-        <w:t xml:space="preserve"> (e.g DOCTYPE, comments</w:t>
+        <w:t xml:space="preserve"> (</w:t>
+      </w:r>
+      <w:proofErr w:type="spellStart"/>
+      <w:r>
+        <w:rPr>
+          <w:rFonts w:eastAsia="Times New Roman" w:cstheme="minorHAnsi"/>
+          <w:lang w:eastAsia="en-PH"/>
+        </w:rPr>
+        <w:t>e.g</w:t>
+      </w:r>
+      <w:proofErr w:type="spellEnd"/>
+      <w:r>
+        <w:rPr>
+          <w:rFonts w:eastAsia="Times New Roman" w:cstheme="minorHAnsi"/>
+          <w:lang w:eastAsia="en-PH"/>
+        </w:rPr>
+        <w:t xml:space="preserve"> DOCTYPE, comments</w:t>
       </w:r>
       <w:r>
         <w:rPr>
@@ -1166,12 +1420,30 @@
           <w:lang w:eastAsia="en-PH"/>
         </w:rPr>
       </w:pPr>
-      <w:r>
-        <w:rPr>
-          <w:rFonts w:eastAsia="Times New Roman" w:cstheme="minorHAnsi"/>
-          <w:lang w:eastAsia="en-PH"/>
-        </w:rPr>
-        <w:t>getElementById()</w:t>
+      <w:proofErr w:type="spellStart"/>
+      <w:proofErr w:type="gramStart"/>
+      <w:r>
+        <w:rPr>
+          <w:rFonts w:eastAsia="Times New Roman" w:cstheme="minorHAnsi"/>
+          <w:lang w:eastAsia="en-PH"/>
+        </w:rPr>
+        <w:t>getElementById</w:t>
+      </w:r>
+      <w:proofErr w:type="spellEnd"/>
+      <w:r>
+        <w:rPr>
+          <w:rFonts w:eastAsia="Times New Roman" w:cstheme="minorHAnsi"/>
+          <w:lang w:eastAsia="en-PH"/>
+        </w:rPr>
+        <w:t>(</w:t>
+      </w:r>
+      <w:proofErr w:type="gramEnd"/>
+      <w:r>
+        <w:rPr>
+          <w:rFonts w:eastAsia="Times New Roman" w:cstheme="minorHAnsi"/>
+          <w:lang w:eastAsia="en-PH"/>
+        </w:rPr>
+        <w:t>)</w:t>
       </w:r>
     </w:p>
     <w:p>
@@ -1186,12 +1458,62 @@
           <w:lang w:eastAsia="en-PH"/>
         </w:rPr>
       </w:pPr>
-      <w:r>
-        <w:rPr>
-          <w:rFonts w:eastAsia="Times New Roman" w:cstheme="minorHAnsi"/>
-          <w:lang w:eastAsia="en-PH"/>
-        </w:rPr>
-        <w:t>getElementByTagName, getElementByClassName(), getElementByName()</w:t>
+      <w:proofErr w:type="spellStart"/>
+      <w:r>
+        <w:rPr>
+          <w:rFonts w:eastAsia="Times New Roman" w:cstheme="minorHAnsi"/>
+          <w:lang w:eastAsia="en-PH"/>
+        </w:rPr>
+        <w:t>getElementByTagName</w:t>
+      </w:r>
+      <w:proofErr w:type="spellEnd"/>
+      <w:r>
+        <w:rPr>
+          <w:rFonts w:eastAsia="Times New Roman" w:cstheme="minorHAnsi"/>
+          <w:lang w:eastAsia="en-PH"/>
+        </w:rPr>
+        <w:t xml:space="preserve">, </w:t>
+      </w:r>
+      <w:proofErr w:type="spellStart"/>
+      <w:proofErr w:type="gramStart"/>
+      <w:r>
+        <w:rPr>
+          <w:rFonts w:eastAsia="Times New Roman" w:cstheme="minorHAnsi"/>
+          <w:lang w:eastAsia="en-PH"/>
+        </w:rPr>
+        <w:t>getElementByClassName</w:t>
+      </w:r>
+      <w:proofErr w:type="spellEnd"/>
+      <w:r>
+        <w:rPr>
+          <w:rFonts w:eastAsia="Times New Roman" w:cstheme="minorHAnsi"/>
+          <w:lang w:eastAsia="en-PH"/>
+        </w:rPr>
+        <w:t>(</w:t>
+      </w:r>
+      <w:proofErr w:type="gramEnd"/>
+      <w:r>
+        <w:rPr>
+          <w:rFonts w:eastAsia="Times New Roman" w:cstheme="minorHAnsi"/>
+          <w:lang w:eastAsia="en-PH"/>
+        </w:rPr>
+        <w:t xml:space="preserve">), </w:t>
+      </w:r>
+      <w:proofErr w:type="spellStart"/>
+      <w:r>
+        <w:rPr>
+          <w:rFonts w:eastAsia="Times New Roman" w:cstheme="minorHAnsi"/>
+          <w:lang w:eastAsia="en-PH"/>
+        </w:rPr>
+        <w:t>getElementByName</w:t>
+      </w:r>
+      <w:proofErr w:type="spellEnd"/>
+      <w:r>
+        <w:rPr>
+          <w:rFonts w:eastAsia="Times New Roman" w:cstheme="minorHAnsi"/>
+          <w:lang w:eastAsia="en-PH"/>
+        </w:rPr>
+        <w:t>()</w:t>
       </w:r>
     </w:p>
     <w:p>
@@ -1206,12 +1528,46 @@
           <w:lang w:eastAsia="en-PH"/>
         </w:rPr>
       </w:pPr>
-      <w:r>
-        <w:rPr>
-          <w:rFonts w:eastAsia="Times New Roman" w:cstheme="minorHAnsi"/>
-          <w:lang w:eastAsia="en-PH"/>
-        </w:rPr>
-        <w:t>querySelector(), querySelectorAll()</w:t>
+      <w:proofErr w:type="spellStart"/>
+      <w:proofErr w:type="gramStart"/>
+      <w:r>
+        <w:rPr>
+          <w:rFonts w:eastAsia="Times New Roman" w:cstheme="minorHAnsi"/>
+          <w:lang w:eastAsia="en-PH"/>
+        </w:rPr>
+        <w:t>querySelector</w:t>
+      </w:r>
+      <w:proofErr w:type="spellEnd"/>
+      <w:r>
+        <w:rPr>
+          <w:rFonts w:eastAsia="Times New Roman" w:cstheme="minorHAnsi"/>
+          <w:lang w:eastAsia="en-PH"/>
+        </w:rPr>
+        <w:t>(</w:t>
+      </w:r>
+      <w:proofErr w:type="gramEnd"/>
+      <w:r>
+        <w:rPr>
+          <w:rFonts w:eastAsia="Times New Roman" w:cstheme="minorHAnsi"/>
+          <w:lang w:eastAsia="en-PH"/>
+        </w:rPr>
+        <w:t xml:space="preserve">), </w:t>
+      </w:r>
+      <w:proofErr w:type="spellStart"/>
+      <w:r>
+        <w:rPr>
+          <w:rFonts w:eastAsia="Times New Roman" w:cstheme="minorHAnsi"/>
+          <w:lang w:eastAsia="en-PH"/>
+        </w:rPr>
+        <w:t>querySelectorAll</w:t>
+      </w:r>
+      <w:proofErr w:type="spellEnd"/>
+      <w:r>
+        <w:rPr>
+          <w:rFonts w:eastAsia="Times New Roman" w:cstheme="minorHAnsi"/>
+          <w:lang w:eastAsia="en-PH"/>
+        </w:rPr>
+        <w:t>()</w:t>
       </w:r>
     </w:p>
     <w:p>
@@ -1261,13 +1617,31 @@
           <w:lang w:eastAsia="en-PH"/>
         </w:rPr>
       </w:pPr>
-      <w:r>
-        <w:rPr>
-          <w:rFonts w:eastAsia="Times New Roman" w:cstheme="minorHAnsi"/>
-          <w:lang w:eastAsia="en-PH"/>
-        </w:rPr>
-        <w:t>parentNode, parentElement</w:t>
-      </w:r>
+      <w:proofErr w:type="spellStart"/>
+      <w:r>
+        <w:rPr>
+          <w:rFonts w:eastAsia="Times New Roman" w:cstheme="minorHAnsi"/>
+          <w:lang w:eastAsia="en-PH"/>
+        </w:rPr>
+        <w:t>parentNode</w:t>
+      </w:r>
+      <w:proofErr w:type="spellEnd"/>
+      <w:r>
+        <w:rPr>
+          <w:rFonts w:eastAsia="Times New Roman" w:cstheme="minorHAnsi"/>
+          <w:lang w:eastAsia="en-PH"/>
+        </w:rPr>
+        <w:t xml:space="preserve">, </w:t>
+      </w:r>
+      <w:proofErr w:type="spellStart"/>
+      <w:r>
+        <w:rPr>
+          <w:rFonts w:eastAsia="Times New Roman" w:cstheme="minorHAnsi"/>
+          <w:lang w:eastAsia="en-PH"/>
+        </w:rPr>
+        <w:t>parentElement</w:t>
+      </w:r>
+      <w:proofErr w:type="spellEnd"/>
     </w:p>
     <w:p>
       <w:pPr>
@@ -1281,12 +1655,21 @@
           <w:lang w:eastAsia="en-PH"/>
         </w:rPr>
       </w:pPr>
-      <w:r>
-        <w:rPr>
-          <w:rFonts w:eastAsia="Times New Roman" w:cstheme="minorHAnsi"/>
-          <w:lang w:eastAsia="en-PH"/>
-        </w:rPr>
-        <w:t>childNodes, children</w:t>
+      <w:proofErr w:type="spellStart"/>
+      <w:r>
+        <w:rPr>
+          <w:rFonts w:eastAsia="Times New Roman" w:cstheme="minorHAnsi"/>
+          <w:lang w:eastAsia="en-PH"/>
+        </w:rPr>
+        <w:t>childNodes</w:t>
+      </w:r>
+      <w:proofErr w:type="spellEnd"/>
+      <w:r>
+        <w:rPr>
+          <w:rFonts w:eastAsia="Times New Roman" w:cstheme="minorHAnsi"/>
+          <w:lang w:eastAsia="en-PH"/>
+        </w:rPr>
+        <w:t>, children</w:t>
       </w:r>
     </w:p>
     <w:p>
@@ -1301,14 +1684,64 @@
           <w:lang w:eastAsia="en-PH"/>
         </w:rPr>
       </w:pPr>
+      <w:proofErr w:type="spellStart"/>
       <w:r>
         <w:rPr>
           <w:rFonts w:eastAsia="Times New Roman" w:cstheme="minorHAnsi"/>
           <w:lang w:eastAsia="en-PH"/>
         </w:rPr>
         <w:lastRenderedPageBreak/>
-        <w:t>firstChild, lastChild, nextSibling, previousSibling</w:t>
-      </w:r>
+        <w:t>firstChild</w:t>
+      </w:r>
+      <w:proofErr w:type="spellEnd"/>
+      <w:r>
+        <w:rPr>
+          <w:rFonts w:eastAsia="Times New Roman" w:cstheme="minorHAnsi"/>
+          <w:lang w:eastAsia="en-PH"/>
+        </w:rPr>
+        <w:t xml:space="preserve">, </w:t>
+      </w:r>
+      <w:proofErr w:type="spellStart"/>
+      <w:r>
+        <w:rPr>
+          <w:rFonts w:eastAsia="Times New Roman" w:cstheme="minorHAnsi"/>
+          <w:lang w:eastAsia="en-PH"/>
+        </w:rPr>
+        <w:t>lastChild</w:t>
+      </w:r>
+      <w:proofErr w:type="spellEnd"/>
+      <w:r>
+        <w:rPr>
+          <w:rFonts w:eastAsia="Times New Roman" w:cstheme="minorHAnsi"/>
+          <w:lang w:eastAsia="en-PH"/>
+        </w:rPr>
+        <w:t xml:space="preserve">, </w:t>
+      </w:r>
+      <w:proofErr w:type="spellStart"/>
+      <w:r>
+        <w:rPr>
+          <w:rFonts w:eastAsia="Times New Roman" w:cstheme="minorHAnsi"/>
+          <w:lang w:eastAsia="en-PH"/>
+        </w:rPr>
+        <w:t>nextSibling</w:t>
+      </w:r>
+      <w:proofErr w:type="spellEnd"/>
+      <w:r>
+        <w:rPr>
+          <w:rFonts w:eastAsia="Times New Roman" w:cstheme="minorHAnsi"/>
+          <w:lang w:eastAsia="en-PH"/>
+        </w:rPr>
+        <w:t xml:space="preserve">, </w:t>
+      </w:r>
+      <w:proofErr w:type="spellStart"/>
+      <w:r>
+        <w:rPr>
+          <w:rFonts w:eastAsia="Times New Roman" w:cstheme="minorHAnsi"/>
+          <w:lang w:eastAsia="en-PH"/>
+        </w:rPr>
+        <w:t>previousSibling</w:t>
+      </w:r>
+      <w:proofErr w:type="spellEnd"/>
     </w:p>
     <w:p>
       <w:pPr>
@@ -1322,13 +1755,63 @@
           <w:lang w:eastAsia="en-PH"/>
         </w:rPr>
       </w:pPr>
-      <w:r>
-        <w:rPr>
-          <w:rFonts w:eastAsia="Times New Roman" w:cstheme="minorHAnsi"/>
-          <w:lang w:eastAsia="en-PH"/>
-        </w:rPr>
-        <w:t>firstElementChild, lastElementChild, nextElementSibling, previousElementSibling</w:t>
-      </w:r>
+      <w:proofErr w:type="spellStart"/>
+      <w:r>
+        <w:rPr>
+          <w:rFonts w:eastAsia="Times New Roman" w:cstheme="minorHAnsi"/>
+          <w:lang w:eastAsia="en-PH"/>
+        </w:rPr>
+        <w:t>firstElementChild</w:t>
+      </w:r>
+      <w:proofErr w:type="spellEnd"/>
+      <w:r>
+        <w:rPr>
+          <w:rFonts w:eastAsia="Times New Roman" w:cstheme="minorHAnsi"/>
+          <w:lang w:eastAsia="en-PH"/>
+        </w:rPr>
+        <w:t xml:space="preserve">, </w:t>
+      </w:r>
+      <w:proofErr w:type="spellStart"/>
+      <w:r>
+        <w:rPr>
+          <w:rFonts w:eastAsia="Times New Roman" w:cstheme="minorHAnsi"/>
+          <w:lang w:eastAsia="en-PH"/>
+        </w:rPr>
+        <w:t>lastElementChild</w:t>
+      </w:r>
+      <w:proofErr w:type="spellEnd"/>
+      <w:r>
+        <w:rPr>
+          <w:rFonts w:eastAsia="Times New Roman" w:cstheme="minorHAnsi"/>
+          <w:lang w:eastAsia="en-PH"/>
+        </w:rPr>
+        <w:t xml:space="preserve">, </w:t>
+      </w:r>
+      <w:proofErr w:type="spellStart"/>
+      <w:r>
+        <w:rPr>
+          <w:rFonts w:eastAsia="Times New Roman" w:cstheme="minorHAnsi"/>
+          <w:lang w:eastAsia="en-PH"/>
+        </w:rPr>
+        <w:t>nextElementSibling</w:t>
+      </w:r>
+      <w:proofErr w:type="spellEnd"/>
+      <w:r>
+        <w:rPr>
+          <w:rFonts w:eastAsia="Times New Roman" w:cstheme="minorHAnsi"/>
+          <w:lang w:eastAsia="en-PH"/>
+        </w:rPr>
+        <w:t xml:space="preserve">, </w:t>
+      </w:r>
+      <w:proofErr w:type="spellStart"/>
+      <w:r>
+        <w:rPr>
+          <w:rFonts w:eastAsia="Times New Roman" w:cstheme="minorHAnsi"/>
+          <w:lang w:eastAsia="en-PH"/>
+        </w:rPr>
+        <w:t>previousElementSibling</w:t>
+      </w:r>
+      <w:proofErr w:type="spellEnd"/>
     </w:p>
     <w:p>
       <w:pPr>
@@ -1370,8 +1853,34 @@
           <w:lang w:eastAsia="en-PH"/>
         </w:rPr>
       </w:pPr>
-      <w:r>
-        <w:t>createElement(), createTextNode(), createAttribute()</w:t>
+      <w:proofErr w:type="spellStart"/>
+      <w:proofErr w:type="gramStart"/>
+      <w:r>
+        <w:t>createElement</w:t>
+      </w:r>
+      <w:proofErr w:type="spellEnd"/>
+      <w:r>
+        <w:t>(</w:t>
+      </w:r>
+      <w:proofErr w:type="gramEnd"/>
+      <w:r>
+        <w:t xml:space="preserve">), </w:t>
+      </w:r>
+      <w:proofErr w:type="spellStart"/>
+      <w:r>
+        <w:t>createTextNode</w:t>
+      </w:r>
+      <w:proofErr w:type="spellEnd"/>
+      <w:r>
+        <w:t xml:space="preserve">(), </w:t>
+      </w:r>
+      <w:proofErr w:type="spellStart"/>
+      <w:r>
+        <w:t>createAttribute</w:t>
+      </w:r>
+      <w:proofErr w:type="spellEnd"/>
+      <w:r>
+        <w:t>()</w:t>
       </w:r>
     </w:p>
     <w:p>
@@ -1425,7 +1934,40 @@
           <w:rFonts w:eastAsia="Times New Roman" w:cstheme="minorHAnsi"/>
           <w:lang w:eastAsia="en-PH"/>
         </w:rPr>
-        <w:t xml:space="preserve"> var globalVar;  </w:t>
+        <w:t xml:space="preserve"> </w:t>
+      </w:r>
+      <w:proofErr w:type="spellStart"/>
+      <w:r>
+        <w:rPr>
+          <w:rFonts w:eastAsia="Times New Roman" w:cstheme="minorHAnsi"/>
+          <w:lang w:eastAsia="en-PH"/>
+        </w:rPr>
+        <w:t>var</w:t>
+      </w:r>
+      <w:proofErr w:type="spellEnd"/>
+      <w:r>
+        <w:rPr>
+          <w:rFonts w:eastAsia="Times New Roman" w:cstheme="minorHAnsi"/>
+          <w:lang w:eastAsia="en-PH"/>
+        </w:rPr>
+        <w:t xml:space="preserve"> </w:t>
+      </w:r>
+      <w:proofErr w:type="spellStart"/>
+      <w:proofErr w:type="gramStart"/>
+      <w:r>
+        <w:rPr>
+          <w:rFonts w:eastAsia="Times New Roman" w:cstheme="minorHAnsi"/>
+          <w:lang w:eastAsia="en-PH"/>
+        </w:rPr>
+        <w:t>globalVar</w:t>
+      </w:r>
+      <w:proofErr w:type="spellEnd"/>
+      <w:r>
+        <w:rPr>
+          <w:rFonts w:eastAsia="Times New Roman" w:cstheme="minorHAnsi"/>
+          <w:lang w:eastAsia="en-PH"/>
+        </w:rPr>
+        <w:t xml:space="preserve">;  </w:t>
       </w:r>
       <w:r>
         <w:rPr>
@@ -1434,6 +1976,7 @@
         </w:rPr>
         <w:tab/>
       </w:r>
+      <w:proofErr w:type="gramEnd"/>
       <w:r>
         <w:rPr>
           <w:rFonts w:eastAsia="Times New Roman" w:cstheme="minorHAnsi"/>
@@ -1470,7 +2013,24 @@
           <w:rFonts w:eastAsia="Times New Roman" w:cstheme="minorHAnsi"/>
           <w:lang w:eastAsia="en-PH"/>
         </w:rPr>
-        <w:t xml:space="preserve"> let someVar;  </w:t>
+        <w:t xml:space="preserve"> let </w:t>
+      </w:r>
+      <w:proofErr w:type="spellStart"/>
+      <w:proofErr w:type="gramStart"/>
+      <w:r>
+        <w:rPr>
+          <w:rFonts w:eastAsia="Times New Roman" w:cstheme="minorHAnsi"/>
+          <w:lang w:eastAsia="en-PH"/>
+        </w:rPr>
+        <w:t>someVar</w:t>
+      </w:r>
+      <w:proofErr w:type="spellEnd"/>
+      <w:r>
+        <w:rPr>
+          <w:rFonts w:eastAsia="Times New Roman" w:cstheme="minorHAnsi"/>
+          <w:lang w:eastAsia="en-PH"/>
+        </w:rPr>
+        <w:t xml:space="preserve">;  </w:t>
       </w:r>
       <w:r>
         <w:rPr>
@@ -1479,6 +2039,7 @@
         </w:rPr>
         <w:tab/>
       </w:r>
+      <w:proofErr w:type="gramEnd"/>
       <w:r>
         <w:rPr>
           <w:rFonts w:eastAsia="Times New Roman" w:cstheme="minorHAnsi"/>
@@ -1510,12 +2071,21 @@
           <w:lang w:eastAsia="en-PH"/>
         </w:rPr>
       </w:pPr>
-      <w:r>
-        <w:rPr>
-          <w:rFonts w:eastAsia="Times New Roman" w:cstheme="minorHAnsi"/>
-          <w:lang w:eastAsia="en-PH"/>
-        </w:rPr>
-        <w:t>const LEGAL_AGE=21;</w:t>
+      <w:proofErr w:type="spellStart"/>
+      <w:r>
+        <w:rPr>
+          <w:rFonts w:eastAsia="Times New Roman" w:cstheme="minorHAnsi"/>
+          <w:lang w:eastAsia="en-PH"/>
+        </w:rPr>
+        <w:t>const</w:t>
+      </w:r>
+      <w:proofErr w:type="spellEnd"/>
+      <w:r>
+        <w:rPr>
+          <w:rFonts w:eastAsia="Times New Roman" w:cstheme="minorHAnsi"/>
+          <w:lang w:eastAsia="en-PH"/>
+        </w:rPr>
+        <w:t xml:space="preserve"> LEGAL_AGE=21;</w:t>
       </w:r>
       <w:r>
         <w:rPr>
@@ -1541,12 +2111,21 @@
           <w:lang w:eastAsia="en-PH"/>
         </w:rPr>
       </w:pPr>
-      <w:r>
-        <w:rPr>
-          <w:rFonts w:eastAsia="Times New Roman" w:cstheme="minorHAnsi"/>
-          <w:lang w:eastAsia="en-PH"/>
-        </w:rPr>
-        <w:t xml:space="preserve">avoidThis = 100; </w:t>
+      <w:proofErr w:type="spellStart"/>
+      <w:r>
+        <w:rPr>
+          <w:rFonts w:eastAsia="Times New Roman" w:cstheme="minorHAnsi"/>
+          <w:lang w:eastAsia="en-PH"/>
+        </w:rPr>
+        <w:t>avoidThis</w:t>
+      </w:r>
+      <w:proofErr w:type="spellEnd"/>
+      <w:r>
+        <w:rPr>
+          <w:rFonts w:eastAsia="Times New Roman" w:cstheme="minorHAnsi"/>
+          <w:lang w:eastAsia="en-PH"/>
+        </w:rPr>
+        <w:t xml:space="preserve"> = 100; </w:t>
       </w:r>
       <w:r>
         <w:rPr>
@@ -1592,7 +2171,32 @@
           <w:lang w:eastAsia="en-PH"/>
         </w:rPr>
         <w:tab/>
-        <w:t>function func() {</w:t>
+        <w:t xml:space="preserve">function </w:t>
+      </w:r>
+      <w:proofErr w:type="spellStart"/>
+      <w:proofErr w:type="gramStart"/>
+      <w:r>
+        <w:rPr>
+          <w:rFonts w:eastAsia="Times New Roman" w:cstheme="minorHAnsi"/>
+          <w:lang w:eastAsia="en-PH"/>
+        </w:rPr>
+        <w:t>func</w:t>
+      </w:r>
+      <w:proofErr w:type="spellEnd"/>
+      <w:r>
+        <w:rPr>
+          <w:rFonts w:eastAsia="Times New Roman" w:cstheme="minorHAnsi"/>
+          <w:lang w:eastAsia="en-PH"/>
+        </w:rPr>
+        <w:t>(</w:t>
+      </w:r>
+      <w:proofErr w:type="gramEnd"/>
+      <w:r>
+        <w:rPr>
+          <w:rFonts w:eastAsia="Times New Roman" w:cstheme="minorHAnsi"/>
+          <w:lang w:eastAsia="en-PH"/>
+        </w:rPr>
+        <w:t>) {</w:t>
       </w:r>
     </w:p>
     <w:p>
@@ -1615,7 +2219,38 @@
           <w:lang w:eastAsia="en-PH"/>
         </w:rPr>
         <w:tab/>
-        <w:t>var localVar1;                                   //local function scope</w:t>
+      </w:r>
+      <w:proofErr w:type="spellStart"/>
+      <w:r>
+        <w:rPr>
+          <w:rFonts w:eastAsia="Times New Roman" w:cstheme="minorHAnsi"/>
+          <w:lang w:eastAsia="en-PH"/>
+        </w:rPr>
+        <w:t>var</w:t>
+      </w:r>
+      <w:proofErr w:type="spellEnd"/>
+      <w:r>
+        <w:rPr>
+          <w:rFonts w:eastAsia="Times New Roman" w:cstheme="minorHAnsi"/>
+          <w:lang w:eastAsia="en-PH"/>
+        </w:rPr>
+        <w:t xml:space="preserve"> localVar</w:t>
+      </w:r>
+      <w:proofErr w:type="gramStart"/>
+      <w:r>
+        <w:rPr>
+          <w:rFonts w:eastAsia="Times New Roman" w:cstheme="minorHAnsi"/>
+          <w:lang w:eastAsia="en-PH"/>
+        </w:rPr>
+        <w:t xml:space="preserve">1;   </w:t>
+      </w:r>
+      <w:proofErr w:type="gramEnd"/>
+      <w:r>
+        <w:rPr>
+          <w:rFonts w:eastAsia="Times New Roman" w:cstheme="minorHAnsi"/>
+          <w:lang w:eastAsia="en-PH"/>
+        </w:rPr>
+        <w:t xml:space="preserve">                                //local function scope</w:t>
       </w:r>
     </w:p>
     <w:p>
@@ -1638,7 +2273,22 @@
           <w:lang w:eastAsia="en-PH"/>
         </w:rPr>
         <w:tab/>
-        <w:t>avoidThisToo=0;</w:t>
+      </w:r>
+      <w:proofErr w:type="spellStart"/>
+      <w:r>
+        <w:rPr>
+          <w:rFonts w:eastAsia="Times New Roman" w:cstheme="minorHAnsi"/>
+          <w:lang w:eastAsia="en-PH"/>
+        </w:rPr>
+        <w:t>avoidThisToo</w:t>
+      </w:r>
+      <w:proofErr w:type="spellEnd"/>
+      <w:r>
+        <w:rPr>
+          <w:rFonts w:eastAsia="Times New Roman" w:cstheme="minorHAnsi"/>
+          <w:lang w:eastAsia="en-PH"/>
+        </w:rPr>
+        <w:t>=0;</w:t>
       </w:r>
       <w:r>
         <w:rPr>
@@ -1676,7 +2326,23 @@
           <w:lang w:eastAsia="en-PH"/>
         </w:rPr>
         <w:tab/>
-        <w:t xml:space="preserve">for (;;) </w:t>
+        <w:t xml:space="preserve">for </w:t>
+      </w:r>
+      <w:proofErr w:type="gramStart"/>
+      <w:r>
+        <w:rPr>
+          <w:rFonts w:eastAsia="Times New Roman" w:cstheme="minorHAnsi"/>
+          <w:lang w:eastAsia="en-PH"/>
+        </w:rPr>
+        <w:t>(;;)</w:t>
+      </w:r>
+      <w:proofErr w:type="gramEnd"/>
+      <w:r>
+        <w:rPr>
+          <w:rFonts w:eastAsia="Times New Roman" w:cstheme="minorHAnsi"/>
+          <w:lang w:eastAsia="en-PH"/>
+        </w:rPr>
+        <w:t xml:space="preserve"> </w:t>
       </w:r>
       <w:r>
         <w:rPr>
@@ -1735,7 +2401,22 @@
           <w:lang w:eastAsia="en-PH"/>
         </w:rPr>
         <w:tab/>
-        <w:t>var localVar2;</w:t>
+      </w:r>
+      <w:proofErr w:type="spellStart"/>
+      <w:r>
+        <w:rPr>
+          <w:rFonts w:eastAsia="Times New Roman" w:cstheme="minorHAnsi"/>
+          <w:lang w:eastAsia="en-PH"/>
+        </w:rPr>
+        <w:t>var</w:t>
+      </w:r>
+      <w:proofErr w:type="spellEnd"/>
+      <w:r>
+        <w:rPr>
+          <w:rFonts w:eastAsia="Times New Roman" w:cstheme="minorHAnsi"/>
+          <w:lang w:eastAsia="en-PH"/>
+        </w:rPr>
+        <w:t xml:space="preserve"> localVar2;</w:t>
       </w:r>
       <w:r>
         <w:rPr>
@@ -1780,7 +2461,23 @@
           <w:lang w:eastAsia="en-PH"/>
         </w:rPr>
         <w:tab/>
-        <w:t xml:space="preserve">let blockVar; </w:t>
+        <w:t xml:space="preserve">let </w:t>
+      </w:r>
+      <w:proofErr w:type="spellStart"/>
+      <w:r>
+        <w:rPr>
+          <w:rFonts w:eastAsia="Times New Roman" w:cstheme="minorHAnsi"/>
+          <w:lang w:eastAsia="en-PH"/>
+        </w:rPr>
+        <w:t>blockVar</w:t>
+      </w:r>
+      <w:proofErr w:type="spellEnd"/>
+      <w:r>
+        <w:rPr>
+          <w:rFonts w:eastAsia="Times New Roman" w:cstheme="minorHAnsi"/>
+          <w:lang w:eastAsia="en-PH"/>
+        </w:rPr>
+        <w:t xml:space="preserve">; </w:t>
       </w:r>
       <w:r>
         <w:rPr>
@@ -1909,7 +2606,39 @@
           <w:rFonts w:eastAsia="Times New Roman" w:cstheme="minorHAnsi"/>
           <w:lang w:eastAsia="en-PH"/>
         </w:rPr>
-        <w:t>special numbers ( Infinity, -Infinity, NaN)</w:t>
+        <w:t xml:space="preserve">special numbers </w:t>
+      </w:r>
+      <w:proofErr w:type="gramStart"/>
+      <w:r>
+        <w:rPr>
+          <w:rFonts w:eastAsia="Times New Roman" w:cstheme="minorHAnsi"/>
+          <w:lang w:eastAsia="en-PH"/>
+        </w:rPr>
+        <w:t>( Infinity</w:t>
+      </w:r>
+      <w:proofErr w:type="gramEnd"/>
+      <w:r>
+        <w:rPr>
+          <w:rFonts w:eastAsia="Times New Roman" w:cstheme="minorHAnsi"/>
+          <w:lang w:eastAsia="en-PH"/>
+        </w:rPr>
+        <w:t xml:space="preserve">, -Infinity, </w:t>
+      </w:r>
+      <w:proofErr w:type="spellStart"/>
+      <w:r>
+        <w:rPr>
+          <w:rFonts w:eastAsia="Times New Roman" w:cstheme="minorHAnsi"/>
+          <w:lang w:eastAsia="en-PH"/>
+        </w:rPr>
+        <w:t>NaN</w:t>
+      </w:r>
+      <w:proofErr w:type="spellEnd"/>
+      <w:r>
+        <w:rPr>
+          <w:rFonts w:eastAsia="Times New Roman" w:cstheme="minorHAnsi"/>
+          <w:lang w:eastAsia="en-PH"/>
+        </w:rPr>
+        <w:t>)</w:t>
       </w:r>
     </w:p>
     <w:p>
@@ -2080,7 +2809,55 @@
           <w:rFonts w:eastAsia="Times New Roman" w:cstheme="minorHAnsi"/>
           <w:lang w:eastAsia="en-PH"/>
         </w:rPr>
-        <w:t>0, “”(empty string), null, undefined, NaN are “falsy” values</w:t>
+        <w:t xml:space="preserve">0, </w:t>
+      </w:r>
+      <w:proofErr w:type="gramStart"/>
+      <w:r>
+        <w:rPr>
+          <w:rFonts w:eastAsia="Times New Roman" w:cstheme="minorHAnsi"/>
+          <w:lang w:eastAsia="en-PH"/>
+        </w:rPr>
+        <w:t>“”(</w:t>
+      </w:r>
+      <w:proofErr w:type="gramEnd"/>
+      <w:r>
+        <w:rPr>
+          <w:rFonts w:eastAsia="Times New Roman" w:cstheme="minorHAnsi"/>
+          <w:lang w:eastAsia="en-PH"/>
+        </w:rPr>
+        <w:t xml:space="preserve">empty string), null, undefined, </w:t>
+      </w:r>
+      <w:proofErr w:type="spellStart"/>
+      <w:r>
+        <w:rPr>
+          <w:rFonts w:eastAsia="Times New Roman" w:cstheme="minorHAnsi"/>
+          <w:lang w:eastAsia="en-PH"/>
+        </w:rPr>
+        <w:t>NaN</w:t>
+      </w:r>
+      <w:proofErr w:type="spellEnd"/>
+      <w:r>
+        <w:rPr>
+          <w:rFonts w:eastAsia="Times New Roman" w:cstheme="minorHAnsi"/>
+          <w:lang w:eastAsia="en-PH"/>
+        </w:rPr>
+        <w:t xml:space="preserve"> are “</w:t>
+      </w:r>
+      <w:proofErr w:type="spellStart"/>
+      <w:r>
+        <w:rPr>
+          <w:rFonts w:eastAsia="Times New Roman" w:cstheme="minorHAnsi"/>
+          <w:lang w:eastAsia="en-PH"/>
+        </w:rPr>
+        <w:t>falsy</w:t>
+      </w:r>
+      <w:proofErr w:type="spellEnd"/>
+      <w:r>
+        <w:rPr>
+          <w:rFonts w:eastAsia="Times New Roman" w:cstheme="minorHAnsi"/>
+          <w:lang w:eastAsia="en-PH"/>
+        </w:rPr>
+        <w:t>” values</w:t>
       </w:r>
     </w:p>
     <w:p>
@@ -2273,12 +3050,21 @@
           <w:lang w:eastAsia="en-PH"/>
         </w:rPr>
       </w:pPr>
-      <w:r>
-        <w:rPr>
-          <w:rFonts w:eastAsia="Times New Roman" w:cstheme="minorHAnsi"/>
-          <w:lang w:eastAsia="en-PH"/>
-        </w:rPr>
-        <w:t>RegExp Object</w:t>
+      <w:proofErr w:type="spellStart"/>
+      <w:r>
+        <w:rPr>
+          <w:rFonts w:eastAsia="Times New Roman" w:cstheme="minorHAnsi"/>
+          <w:lang w:eastAsia="en-PH"/>
+        </w:rPr>
+        <w:t>RegExp</w:t>
+      </w:r>
+      <w:proofErr w:type="spellEnd"/>
+      <w:r>
+        <w:rPr>
+          <w:rFonts w:eastAsia="Times New Roman" w:cstheme="minorHAnsi"/>
+          <w:lang w:eastAsia="en-PH"/>
+        </w:rPr>
+        <w:t xml:space="preserve"> Object</w:t>
       </w:r>
     </w:p>
     <w:p>
@@ -2298,7 +3084,39 @@
           <w:rFonts w:eastAsia="Times New Roman" w:cstheme="minorHAnsi"/>
           <w:lang w:eastAsia="en-PH"/>
         </w:rPr>
-        <w:t>Var r1 = new regExp(‘[,.],’g’);</w:t>
+        <w:t xml:space="preserve">Var r1 = new </w:t>
+      </w:r>
+      <w:proofErr w:type="spellStart"/>
+      <w:r>
+        <w:rPr>
+          <w:rFonts w:eastAsia="Times New Roman" w:cstheme="minorHAnsi"/>
+          <w:lang w:eastAsia="en-PH"/>
+        </w:rPr>
+        <w:t>regExp</w:t>
+      </w:r>
+      <w:proofErr w:type="spellEnd"/>
+      <w:r>
+        <w:rPr>
+          <w:rFonts w:eastAsia="Times New Roman" w:cstheme="minorHAnsi"/>
+          <w:lang w:eastAsia="en-PH"/>
+        </w:rPr>
+        <w:t>(‘</w:t>
+      </w:r>
+      <w:proofErr w:type="gramStart"/>
+      <w:r>
+        <w:rPr>
+          <w:rFonts w:eastAsia="Times New Roman" w:cstheme="minorHAnsi"/>
+          <w:lang w:eastAsia="en-PH"/>
+        </w:rPr>
+        <w:t>[,.</w:t>
+      </w:r>
+      <w:proofErr w:type="gramEnd"/>
+      <w:r>
+        <w:rPr>
+          <w:rFonts w:eastAsia="Times New Roman" w:cstheme="minorHAnsi"/>
+          <w:lang w:eastAsia="en-PH"/>
+        </w:rPr>
+        <w:t>],’g’);</w:t>
       </w:r>
     </w:p>
     <w:p>
@@ -2338,7 +3156,23 @@
           <w:rFonts w:eastAsia="Times New Roman" w:cstheme="minorHAnsi"/>
           <w:lang w:eastAsia="en-PH"/>
         </w:rPr>
-        <w:t>Var r2 = /[/:]/g;</w:t>
+        <w:t xml:space="preserve">Var r2 = </w:t>
+      </w:r>
+      <w:proofErr w:type="gramStart"/>
+      <w:r>
+        <w:rPr>
+          <w:rFonts w:eastAsia="Times New Roman" w:cstheme="minorHAnsi"/>
+          <w:lang w:eastAsia="en-PH"/>
+        </w:rPr>
+        <w:t>/[</w:t>
+      </w:r>
+      <w:proofErr w:type="gramEnd"/>
+      <w:r>
+        <w:rPr>
+          <w:rFonts w:eastAsia="Times New Roman" w:cstheme="minorHAnsi"/>
+          <w:lang w:eastAsia="en-PH"/>
+        </w:rPr>
+        <w:t>/:]/g;</w:t>
       </w:r>
     </w:p>
     <w:p>
@@ -2453,6 +3287,7 @@
           <w:lang w:eastAsia="en-PH"/>
         </w:rPr>
       </w:pPr>
+      <w:proofErr w:type="spellStart"/>
       <w:r>
         <w:rPr>
           <w:rFonts w:eastAsia="Times New Roman" w:cstheme="minorHAnsi"/>
@@ -2460,6 +3295,7 @@
         </w:rPr>
         <w:t>Trunc</w:t>
       </w:r>
+      <w:proofErr w:type="spellEnd"/>
     </w:p>
     <w:p>
       <w:pPr>
@@ -2488,12 +3324,21 @@
           <w:lang w:eastAsia="en-PH"/>
         </w:rPr>
       </w:pPr>
-      <w:r>
-        <w:rPr>
-          <w:rFonts w:eastAsia="Times New Roman" w:cstheme="minorHAnsi"/>
-          <w:lang w:eastAsia="en-PH"/>
-        </w:rPr>
-        <w:t>var var1 = 100;</w:t>
+      <w:proofErr w:type="spellStart"/>
+      <w:r>
+        <w:rPr>
+          <w:rFonts w:eastAsia="Times New Roman" w:cstheme="minorHAnsi"/>
+          <w:lang w:eastAsia="en-PH"/>
+        </w:rPr>
+        <w:t>var</w:t>
+      </w:r>
+      <w:proofErr w:type="spellEnd"/>
+      <w:r>
+        <w:rPr>
+          <w:rFonts w:eastAsia="Times New Roman" w:cstheme="minorHAnsi"/>
+          <w:lang w:eastAsia="en-PH"/>
+        </w:rPr>
+        <w:t xml:space="preserve"> var1 = 100;</w:t>
       </w:r>
       <w:r>
         <w:rPr>
@@ -2523,12 +3368,21 @@
           <w:lang w:eastAsia="en-PH"/>
         </w:rPr>
       </w:pPr>
-      <w:r>
-        <w:rPr>
-          <w:rFonts w:eastAsia="Times New Roman" w:cstheme="minorHAnsi"/>
-          <w:lang w:eastAsia="en-PH"/>
-        </w:rPr>
-        <w:t>var var1=’hello’;</w:t>
+      <w:proofErr w:type="spellStart"/>
+      <w:r>
+        <w:rPr>
+          <w:rFonts w:eastAsia="Times New Roman" w:cstheme="minorHAnsi"/>
+          <w:lang w:eastAsia="en-PH"/>
+        </w:rPr>
+        <w:t>var</w:t>
+      </w:r>
+      <w:proofErr w:type="spellEnd"/>
+      <w:r>
+        <w:rPr>
+          <w:rFonts w:eastAsia="Times New Roman" w:cstheme="minorHAnsi"/>
+          <w:lang w:eastAsia="en-PH"/>
+        </w:rPr>
+        <w:t xml:space="preserve"> var1=’hello’;</w:t>
       </w:r>
       <w:r>
         <w:rPr>
@@ -2551,12 +3405,21 @@
           <w:lang w:eastAsia="en-PH"/>
         </w:rPr>
       </w:pPr>
-      <w:r>
-        <w:rPr>
-          <w:rFonts w:eastAsia="Times New Roman" w:cstheme="minorHAnsi"/>
-          <w:lang w:eastAsia="en-PH"/>
-        </w:rPr>
-        <w:t>var varr1=true;</w:t>
+      <w:proofErr w:type="spellStart"/>
+      <w:r>
+        <w:rPr>
+          <w:rFonts w:eastAsia="Times New Roman" w:cstheme="minorHAnsi"/>
+          <w:lang w:eastAsia="en-PH"/>
+        </w:rPr>
+        <w:t>var</w:t>
+      </w:r>
+      <w:proofErr w:type="spellEnd"/>
+      <w:r>
+        <w:rPr>
+          <w:rFonts w:eastAsia="Times New Roman" w:cstheme="minorHAnsi"/>
+          <w:lang w:eastAsia="en-PH"/>
+        </w:rPr>
+        <w:t xml:space="preserve"> varr1=true;</w:t>
       </w:r>
       <w:r>
         <w:rPr>
@@ -2742,7 +3605,23 @@
           <w:rFonts w:eastAsia="Times New Roman" w:cstheme="minorHAnsi"/>
           <w:lang w:eastAsia="en-PH"/>
         </w:rPr>
-        <w:t>(8-‘nine’)</w:t>
+        <w:t>(8</w:t>
+      </w:r>
+      <w:proofErr w:type="gramStart"/>
+      <w:r>
+        <w:rPr>
+          <w:rFonts w:eastAsia="Times New Roman" w:cstheme="minorHAnsi"/>
+          <w:lang w:eastAsia="en-PH"/>
+        </w:rPr>
+        <w:t>-‘</w:t>
+      </w:r>
+      <w:proofErr w:type="gramEnd"/>
+      <w:r>
+        <w:rPr>
+          <w:rFonts w:eastAsia="Times New Roman" w:cstheme="minorHAnsi"/>
+          <w:lang w:eastAsia="en-PH"/>
+        </w:rPr>
+        <w:t>nine’)</w:t>
       </w:r>
       <w:r>
         <w:rPr>
@@ -2750,8 +3629,17 @@
           <w:lang w:eastAsia="en-PH"/>
         </w:rPr>
         <w:tab/>
-        <w:t>//NaN</w:t>
-      </w:r>
+        <w:t>//</w:t>
+      </w:r>
+      <w:proofErr w:type="spellStart"/>
+      <w:r>
+        <w:rPr>
+          <w:rFonts w:eastAsia="Times New Roman" w:cstheme="minorHAnsi"/>
+          <w:lang w:eastAsia="en-PH"/>
+        </w:rPr>
+        <w:t>NaN</w:t>
+      </w:r>
+      <w:proofErr w:type="spellEnd"/>
     </w:p>
     <w:p>
       <w:pPr>
@@ -2804,22 +3692,47 @@
           <w:lang w:eastAsia="en-PH"/>
         </w:rPr>
         <w:tab/>
-        <w:t>//NaN</w:t>
-      </w:r>
-    </w:p>
-    <w:p>
-      <w:pPr>
-        <w:rPr>
-          <w:rFonts w:eastAsia="Times New Roman" w:cstheme="minorHAnsi"/>
-          <w:lang w:eastAsia="en-PH"/>
-        </w:rPr>
-      </w:pPr>
-      <w:r>
-        <w:rPr>
-          <w:rFonts w:eastAsia="Times New Roman" w:cstheme="minorHAnsi"/>
-          <w:lang w:eastAsia="en-PH"/>
-        </w:rPr>
-        <w:t>(true+’love’)</w:t>
+        <w:t>//</w:t>
+      </w:r>
+      <w:proofErr w:type="spellStart"/>
+      <w:r>
+        <w:rPr>
+          <w:rFonts w:eastAsia="Times New Roman" w:cstheme="minorHAnsi"/>
+          <w:lang w:eastAsia="en-PH"/>
+        </w:rPr>
+        <w:t>NaN</w:t>
+      </w:r>
+      <w:proofErr w:type="spellEnd"/>
+    </w:p>
+    <w:p>
+      <w:pPr>
+        <w:rPr>
+          <w:rFonts w:eastAsia="Times New Roman" w:cstheme="minorHAnsi"/>
+          <w:lang w:eastAsia="en-PH"/>
+        </w:rPr>
+      </w:pPr>
+      <w:r>
+        <w:rPr>
+          <w:rFonts w:eastAsia="Times New Roman" w:cstheme="minorHAnsi"/>
+          <w:lang w:eastAsia="en-PH"/>
+        </w:rPr>
+        <w:t>(</w:t>
+      </w:r>
+      <w:proofErr w:type="spellStart"/>
+      <w:r>
+        <w:rPr>
+          <w:rFonts w:eastAsia="Times New Roman" w:cstheme="minorHAnsi"/>
+          <w:lang w:eastAsia="en-PH"/>
+        </w:rPr>
+        <w:t>true+’love</w:t>
+      </w:r>
+      <w:proofErr w:type="spellEnd"/>
+      <w:r>
+        <w:rPr>
+          <w:rFonts w:eastAsia="Times New Roman" w:cstheme="minorHAnsi"/>
+          <w:lang w:eastAsia="en-PH"/>
+        </w:rPr>
+        <w:t>’)</w:t>
       </w:r>
       <w:r>
         <w:rPr>
@@ -2865,7 +3778,23 @@
           <w:rFonts w:eastAsia="Times New Roman" w:cstheme="minorHAnsi"/>
           <w:lang w:eastAsia="en-PH"/>
         </w:rPr>
-        <w:t>(8+Number(‘9’));</w:t>
+        <w:t>(8+</w:t>
+      </w:r>
+      <w:proofErr w:type="gramStart"/>
+      <w:r>
+        <w:rPr>
+          <w:rFonts w:eastAsia="Times New Roman" w:cstheme="minorHAnsi"/>
+          <w:lang w:eastAsia="en-PH"/>
+        </w:rPr>
+        <w:t>Number(</w:t>
+      </w:r>
+      <w:proofErr w:type="gramEnd"/>
+      <w:r>
+        <w:rPr>
+          <w:rFonts w:eastAsia="Times New Roman" w:cstheme="minorHAnsi"/>
+          <w:lang w:eastAsia="en-PH"/>
+        </w:rPr>
+        <w:t>‘9’));</w:t>
       </w:r>
       <w:r>
         <w:rPr>
@@ -2895,7 +3824,23 @@
           <w:rFonts w:eastAsia="Times New Roman" w:cstheme="minorHAnsi"/>
           <w:lang w:eastAsia="en-PH"/>
         </w:rPr>
-        <w:t>(String(8) + String (true));</w:t>
+        <w:t>(</w:t>
+      </w:r>
+      <w:proofErr w:type="gramStart"/>
+      <w:r>
+        <w:rPr>
+          <w:rFonts w:eastAsia="Times New Roman" w:cstheme="minorHAnsi"/>
+          <w:lang w:eastAsia="en-PH"/>
+        </w:rPr>
+        <w:t>String(</w:t>
+      </w:r>
+      <w:proofErr w:type="gramEnd"/>
+      <w:r>
+        <w:rPr>
+          <w:rFonts w:eastAsia="Times New Roman" w:cstheme="minorHAnsi"/>
+          <w:lang w:eastAsia="en-PH"/>
+        </w:rPr>
+        <w:t>8) + String (true));</w:t>
       </w:r>
       <w:r>
         <w:rPr>
@@ -2941,7 +3886,23 @@
           <w:rFonts w:eastAsia="Times New Roman" w:cstheme="minorHAnsi"/>
           <w:lang w:eastAsia="en-PH"/>
         </w:rPr>
-        <w:t>function max( item 1, item 2) {</w:t>
+        <w:t xml:space="preserve">function </w:t>
+      </w:r>
+      <w:proofErr w:type="gramStart"/>
+      <w:r>
+        <w:rPr>
+          <w:rFonts w:eastAsia="Times New Roman" w:cstheme="minorHAnsi"/>
+          <w:lang w:eastAsia="en-PH"/>
+        </w:rPr>
+        <w:t>max( item</w:t>
+      </w:r>
+      <w:proofErr w:type="gramEnd"/>
+      <w:r>
+        <w:rPr>
+          <w:rFonts w:eastAsia="Times New Roman" w:cstheme="minorHAnsi"/>
+          <w:lang w:eastAsia="en-PH"/>
+        </w:rPr>
+        <w:t xml:space="preserve"> 1, item 2) {</w:t>
       </w:r>
     </w:p>
     <w:p>
@@ -3118,7 +4079,23 @@
           <w:rFonts w:eastAsia="Times New Roman" w:cstheme="minorHAnsi"/>
           <w:lang w:eastAsia="en-PH"/>
         </w:rPr>
-        <w:t>//”rest” parameters</w:t>
+        <w:t>/</w:t>
+      </w:r>
+      <w:proofErr w:type="gramStart"/>
+      <w:r>
+        <w:rPr>
+          <w:rFonts w:eastAsia="Times New Roman" w:cstheme="minorHAnsi"/>
+          <w:lang w:eastAsia="en-PH"/>
+        </w:rPr>
+        <w:t>/”rest</w:t>
+      </w:r>
+      <w:proofErr w:type="gramEnd"/>
+      <w:r>
+        <w:rPr>
+          <w:rFonts w:eastAsia="Times New Roman" w:cstheme="minorHAnsi"/>
+          <w:lang w:eastAsia="en-PH"/>
+        </w:rPr>
+        <w:t>” parameters</w:t>
       </w:r>
     </w:p>
     <w:p>
@@ -3138,7 +4115,23 @@
           <w:rFonts w:eastAsia="Times New Roman" w:cstheme="minorHAnsi"/>
           <w:lang w:eastAsia="en-PH"/>
         </w:rPr>
-        <w:t>(arg1, arg2, … other Args)</w:t>
+        <w:t xml:space="preserve">(arg1, arg2, … other </w:t>
+      </w:r>
+      <w:proofErr w:type="spellStart"/>
+      <w:r>
+        <w:rPr>
+          <w:rFonts w:eastAsia="Times New Roman" w:cstheme="minorHAnsi"/>
+          <w:lang w:eastAsia="en-PH"/>
+        </w:rPr>
+        <w:t>Args</w:t>
+      </w:r>
+      <w:proofErr w:type="spellEnd"/>
+      <w:r>
+        <w:rPr>
+          <w:rFonts w:eastAsia="Times New Roman" w:cstheme="minorHAnsi"/>
+          <w:lang w:eastAsia="en-PH"/>
+        </w:rPr>
+        <w:t>)</w:t>
       </w:r>
     </w:p>
     <w:p>
@@ -3173,22 +4166,56 @@
           <w:rFonts w:eastAsia="Times New Roman" w:cstheme="minorHAnsi"/>
           <w:lang w:eastAsia="en-PH"/>
         </w:rPr>
-        <w:t>Function (a,b)</w:t>
-      </w:r>
-    </w:p>
-    <w:p>
-      <w:pPr>
-        <w:rPr>
-          <w:rFonts w:eastAsia="Times New Roman" w:cstheme="minorHAnsi"/>
-          <w:lang w:eastAsia="en-PH"/>
-        </w:rPr>
-      </w:pPr>
-      <w:r>
-        <w:rPr>
-          <w:rFonts w:eastAsia="Times New Roman" w:cstheme="minorHAnsi"/>
-          <w:lang w:eastAsia="en-PH"/>
-        </w:rPr>
-        <w:t>//”arrow” function expression</w:t>
+        <w:t>Function (</w:t>
+      </w:r>
+      <w:proofErr w:type="spellStart"/>
+      <w:proofErr w:type="gramStart"/>
+      <w:r>
+        <w:rPr>
+          <w:rFonts w:eastAsia="Times New Roman" w:cstheme="minorHAnsi"/>
+          <w:lang w:eastAsia="en-PH"/>
+        </w:rPr>
+        <w:t>a,b</w:t>
+      </w:r>
+      <w:proofErr w:type="spellEnd"/>
+      <w:proofErr w:type="gramEnd"/>
+      <w:r>
+        <w:rPr>
+          <w:rFonts w:eastAsia="Times New Roman" w:cstheme="minorHAnsi"/>
+          <w:lang w:eastAsia="en-PH"/>
+        </w:rPr>
+        <w:t>)</w:t>
+      </w:r>
+    </w:p>
+    <w:p>
+      <w:pPr>
+        <w:rPr>
+          <w:rFonts w:eastAsia="Times New Roman" w:cstheme="minorHAnsi"/>
+          <w:lang w:eastAsia="en-PH"/>
+        </w:rPr>
+      </w:pPr>
+      <w:r>
+        <w:rPr>
+          <w:rFonts w:eastAsia="Times New Roman" w:cstheme="minorHAnsi"/>
+          <w:lang w:eastAsia="en-PH"/>
+        </w:rPr>
+        <w:t>/</w:t>
+      </w:r>
+      <w:proofErr w:type="gramStart"/>
+      <w:r>
+        <w:rPr>
+          <w:rFonts w:eastAsia="Times New Roman" w:cstheme="minorHAnsi"/>
+          <w:lang w:eastAsia="en-PH"/>
+        </w:rPr>
+        <w:t>/”arrow</w:t>
+      </w:r>
+      <w:proofErr w:type="gramEnd"/>
+      <w:r>
+        <w:rPr>
+          <w:rFonts w:eastAsia="Times New Roman" w:cstheme="minorHAnsi"/>
+          <w:lang w:eastAsia="en-PH"/>
+        </w:rPr>
+        <w:t>” function expression</w:t>
       </w:r>
     </w:p>
     <w:p>
@@ -3208,7 +4235,55 @@
           <w:rFonts w:eastAsia="Times New Roman" w:cstheme="minorHAnsi"/>
           <w:lang w:eastAsia="en-PH"/>
         </w:rPr>
-        <w:t>Var f5 ( a,b) = &gt; {ar P-a*b; return P; }</w:t>
+        <w:t xml:space="preserve">Var f5 </w:t>
+      </w:r>
+      <w:proofErr w:type="gramStart"/>
+      <w:r>
+        <w:rPr>
+          <w:rFonts w:eastAsia="Times New Roman" w:cstheme="minorHAnsi"/>
+          <w:lang w:eastAsia="en-PH"/>
+        </w:rPr>
+        <w:t xml:space="preserve">( </w:t>
+      </w:r>
+      <w:proofErr w:type="spellStart"/>
+      <w:r>
+        <w:rPr>
+          <w:rFonts w:eastAsia="Times New Roman" w:cstheme="minorHAnsi"/>
+          <w:lang w:eastAsia="en-PH"/>
+        </w:rPr>
+        <w:t>a</w:t>
+      </w:r>
+      <w:proofErr w:type="gramEnd"/>
+      <w:r>
+        <w:rPr>
+          <w:rFonts w:eastAsia="Times New Roman" w:cstheme="minorHAnsi"/>
+          <w:lang w:eastAsia="en-PH"/>
+        </w:rPr>
+        <w:t>,b</w:t>
+      </w:r>
+      <w:proofErr w:type="spellEnd"/>
+      <w:r>
+        <w:rPr>
+          <w:rFonts w:eastAsia="Times New Roman" w:cstheme="minorHAnsi"/>
+          <w:lang w:eastAsia="en-PH"/>
+        </w:rPr>
+        <w:t>) = &gt; {</w:t>
+      </w:r>
+      <w:proofErr w:type="spellStart"/>
+      <w:r>
+        <w:rPr>
+          <w:rFonts w:eastAsia="Times New Roman" w:cstheme="minorHAnsi"/>
+          <w:lang w:eastAsia="en-PH"/>
+        </w:rPr>
+        <w:t>ar</w:t>
+      </w:r>
+      <w:proofErr w:type="spellEnd"/>
+      <w:r>
+        <w:rPr>
+          <w:rFonts w:eastAsia="Times New Roman" w:cstheme="minorHAnsi"/>
+          <w:lang w:eastAsia="en-PH"/>
+        </w:rPr>
+        <w:t xml:space="preserve"> P-a*b; return P; }</w:t>
       </w:r>
     </w:p>
     <w:p>
@@ -3441,8 +4516,1181 @@
         </w:rPr>
         <w:t>Can declare different types in an array (flexible</w:t>
       </w:r>
-    </w:p>
-    <w:p>
+      <w:r>
+        <w:rPr>
+          <w:rFonts w:eastAsia="Times New Roman" w:cstheme="minorHAnsi"/>
+          <w:lang w:eastAsia="en-PH"/>
+        </w:rPr>
+        <w:t>)</w:t>
+      </w:r>
+    </w:p>
+    <w:p>
+      <w:pPr>
+        <w:rPr>
+          <w:rFonts w:eastAsia="Times New Roman" w:cstheme="minorHAnsi"/>
+          <w:lang w:eastAsia="en-PH"/>
+        </w:rPr>
+      </w:pPr>
+    </w:p>
+    <w:p>
+      <w:pPr>
+        <w:rPr>
+          <w:rFonts w:eastAsia="Times New Roman" w:cstheme="minorHAnsi"/>
+          <w:lang w:eastAsia="en-PH"/>
+        </w:rPr>
+      </w:pPr>
+      <w:r>
+        <w:rPr>
+          <w:rFonts w:eastAsia="Times New Roman" w:cstheme="minorHAnsi"/>
+          <w:lang w:eastAsia="en-PH"/>
+        </w:rPr>
+        <w:t xml:space="preserve">JavaScript Event </w:t>
+      </w:r>
+      <w:proofErr w:type="spellStart"/>
+      <w:r>
+        <w:rPr>
+          <w:rFonts w:eastAsia="Times New Roman" w:cstheme="minorHAnsi"/>
+          <w:lang w:eastAsia="en-PH"/>
+        </w:rPr>
+        <w:t>Hadling</w:t>
+      </w:r>
+      <w:proofErr w:type="spellEnd"/>
+    </w:p>
+    <w:p>
+      <w:pPr>
+        <w:rPr>
+          <w:rFonts w:eastAsia="Times New Roman" w:cstheme="minorHAnsi"/>
+          <w:lang w:eastAsia="en-PH"/>
+        </w:rPr>
+      </w:pPr>
+    </w:p>
+    <w:p>
+      <w:pPr>
+        <w:rPr>
+          <w:rFonts w:eastAsia="Times New Roman" w:cstheme="minorHAnsi"/>
+          <w:lang w:eastAsia="en-PH"/>
+        </w:rPr>
+      </w:pPr>
+      <w:r>
+        <w:rPr>
+          <w:rFonts w:eastAsia="Times New Roman" w:cstheme="minorHAnsi"/>
+          <w:lang w:eastAsia="en-PH"/>
+        </w:rPr>
+        <w:t>Event Propagation Order (DOM-compliant browsers)</w:t>
+      </w:r>
+    </w:p>
+    <w:p>
+      <w:pPr>
+        <w:pStyle w:val="ListParagraph"/>
+        <w:numPr>
+          <w:ilvl w:val="0"/>
+          <w:numId w:val="20"/>
+        </w:numPr>
+        <w:rPr>
+          <w:rFonts w:eastAsia="Times New Roman" w:cstheme="minorHAnsi"/>
+          <w:lang w:eastAsia="en-PH"/>
+        </w:rPr>
+      </w:pPr>
+      <w:r>
+        <w:rPr>
+          <w:rFonts w:eastAsia="Times New Roman" w:cstheme="minorHAnsi"/>
+          <w:lang w:eastAsia="en-PH"/>
+        </w:rPr>
+        <w:t>Capturing the phase</w:t>
+      </w:r>
+    </w:p>
+    <w:p>
+      <w:pPr>
+        <w:pStyle w:val="ListParagraph"/>
+        <w:numPr>
+          <w:ilvl w:val="0"/>
+          <w:numId w:val="20"/>
+        </w:numPr>
+        <w:rPr>
+          <w:rFonts w:eastAsia="Times New Roman" w:cstheme="minorHAnsi"/>
+          <w:lang w:eastAsia="en-PH"/>
+        </w:rPr>
+      </w:pPr>
+      <w:r>
+        <w:rPr>
+          <w:rFonts w:eastAsia="Times New Roman" w:cstheme="minorHAnsi"/>
+          <w:lang w:eastAsia="en-PH"/>
+        </w:rPr>
+        <w:t>At target</w:t>
+      </w:r>
+    </w:p>
+    <w:p>
+      <w:pPr>
+        <w:pStyle w:val="ListParagraph"/>
+        <w:numPr>
+          <w:ilvl w:val="0"/>
+          <w:numId w:val="20"/>
+        </w:numPr>
+        <w:rPr>
+          <w:rFonts w:eastAsia="Times New Roman" w:cstheme="minorHAnsi"/>
+          <w:lang w:eastAsia="en-PH"/>
+        </w:rPr>
+      </w:pPr>
+      <w:r>
+        <w:rPr>
+          <w:rFonts w:eastAsia="Times New Roman" w:cstheme="minorHAnsi"/>
+          <w:lang w:eastAsia="en-PH"/>
+        </w:rPr>
+        <w:t>Bubbling phase</w:t>
+      </w:r>
+    </w:p>
+    <w:p>
+      <w:pPr>
+        <w:rPr>
+          <w:rFonts w:eastAsia="Times New Roman" w:cstheme="minorHAnsi"/>
+          <w:lang w:eastAsia="en-PH"/>
+        </w:rPr>
+      </w:pPr>
+    </w:p>
+    <w:p>
+      <w:pPr>
+        <w:rPr>
+          <w:rFonts w:eastAsia="Times New Roman" w:cstheme="minorHAnsi"/>
+          <w:lang w:eastAsia="en-PH"/>
+        </w:rPr>
+      </w:pPr>
+      <w:r>
+        <w:rPr>
+          <w:rFonts w:eastAsia="Times New Roman" w:cstheme="minorHAnsi"/>
+          <w:lang w:eastAsia="en-PH"/>
+        </w:rPr>
+        <w:t>Event Handler Registration</w:t>
+      </w:r>
+    </w:p>
+    <w:p>
+      <w:pPr>
+        <w:rPr>
+          <w:rFonts w:eastAsia="Times New Roman" w:cstheme="minorHAnsi"/>
+          <w:lang w:eastAsia="en-PH"/>
+        </w:rPr>
+      </w:pPr>
+    </w:p>
+    <w:p>
+      <w:pPr>
+        <w:rPr>
+          <w:rFonts w:eastAsia="Times New Roman" w:cstheme="minorHAnsi"/>
+          <w:lang w:eastAsia="en-PH"/>
+        </w:rPr>
+      </w:pPr>
+      <w:r>
+        <w:rPr>
+          <w:rFonts w:eastAsia="Times New Roman" w:cstheme="minorHAnsi"/>
+          <w:lang w:eastAsia="en-PH"/>
+        </w:rPr>
+        <w:t>Method 1 (inline HTML event attribute)</w:t>
+      </w:r>
+    </w:p>
+    <w:p>
+      <w:pPr>
+        <w:pStyle w:val="ListParagraph"/>
+        <w:numPr>
+          <w:ilvl w:val="0"/>
+          <w:numId w:val="21"/>
+        </w:numPr>
+        <w:rPr>
+          <w:rFonts w:eastAsia="Times New Roman" w:cstheme="minorHAnsi"/>
+          <w:lang w:eastAsia="en-PH"/>
+        </w:rPr>
+      </w:pPr>
+      <w:r>
+        <w:rPr>
+          <w:rFonts w:eastAsia="Times New Roman" w:cstheme="minorHAnsi"/>
+          <w:lang w:eastAsia="en-PH"/>
+        </w:rPr>
+        <w:t>Non-standard, universal support, not recommended</w:t>
+      </w:r>
+    </w:p>
+    <w:p>
+      <w:pPr>
+        <w:pStyle w:val="ListParagraph"/>
+        <w:numPr>
+          <w:ilvl w:val="0"/>
+          <w:numId w:val="21"/>
+        </w:numPr>
+        <w:rPr>
+          <w:rFonts w:eastAsia="Times New Roman" w:cstheme="minorHAnsi"/>
+          <w:lang w:eastAsia="en-PH"/>
+        </w:rPr>
+      </w:pPr>
+      <w:r>
+        <w:rPr>
+          <w:rFonts w:eastAsia="Times New Roman" w:cstheme="minorHAnsi"/>
+          <w:lang w:eastAsia="en-PH"/>
+        </w:rPr>
+        <w:t>Ex. Onclick=’</w:t>
+      </w:r>
+      <w:proofErr w:type="gramStart"/>
+      <w:r>
+        <w:rPr>
+          <w:rFonts w:eastAsia="Times New Roman" w:cstheme="minorHAnsi"/>
+          <w:lang w:eastAsia="en-PH"/>
+        </w:rPr>
+        <w:t>handler(</w:t>
+      </w:r>
+      <w:proofErr w:type="gramEnd"/>
+      <w:r>
+        <w:rPr>
+          <w:rFonts w:eastAsia="Times New Roman" w:cstheme="minorHAnsi"/>
+          <w:lang w:eastAsia="en-PH"/>
+        </w:rPr>
+        <w:t>)’</w:t>
+      </w:r>
+    </w:p>
+    <w:p>
+      <w:pPr>
+        <w:rPr>
+          <w:rFonts w:eastAsia="Times New Roman" w:cstheme="minorHAnsi"/>
+          <w:lang w:eastAsia="en-PH"/>
+        </w:rPr>
+      </w:pPr>
+      <w:r>
+        <w:rPr>
+          <w:rFonts w:eastAsia="Times New Roman" w:cstheme="minorHAnsi"/>
+          <w:lang w:eastAsia="en-PH"/>
+        </w:rPr>
+        <w:t>Method 2 (pre-DOM L2)</w:t>
+      </w:r>
+    </w:p>
+    <w:p>
+      <w:pPr>
+        <w:pStyle w:val="ListParagraph"/>
+        <w:numPr>
+          <w:ilvl w:val="0"/>
+          <w:numId w:val="22"/>
+        </w:numPr>
+        <w:rPr>
+          <w:rFonts w:eastAsia="Times New Roman" w:cstheme="minorHAnsi"/>
+          <w:lang w:eastAsia="en-PH"/>
+        </w:rPr>
+      </w:pPr>
+      <w:r>
+        <w:rPr>
+          <w:rFonts w:eastAsia="Times New Roman" w:cstheme="minorHAnsi"/>
+          <w:lang w:eastAsia="en-PH"/>
+        </w:rPr>
+        <w:t>Non-standard, universal support</w:t>
+      </w:r>
+    </w:p>
+    <w:p>
+      <w:pPr>
+        <w:pStyle w:val="ListParagraph"/>
+        <w:numPr>
+          <w:ilvl w:val="0"/>
+          <w:numId w:val="22"/>
+        </w:numPr>
+        <w:rPr>
+          <w:rFonts w:eastAsia="Times New Roman" w:cstheme="minorHAnsi"/>
+          <w:lang w:eastAsia="en-PH"/>
+        </w:rPr>
+      </w:pPr>
+      <w:r>
+        <w:rPr>
+          <w:rFonts w:eastAsia="Times New Roman" w:cstheme="minorHAnsi"/>
+          <w:lang w:eastAsia="en-PH"/>
+        </w:rPr>
+        <w:t>Can register only one handler</w:t>
+      </w:r>
+    </w:p>
+    <w:p>
+      <w:pPr>
+        <w:pStyle w:val="ListParagraph"/>
+        <w:numPr>
+          <w:ilvl w:val="0"/>
+          <w:numId w:val="22"/>
+        </w:numPr>
+        <w:rPr>
+          <w:rFonts w:eastAsia="Times New Roman" w:cstheme="minorHAnsi"/>
+          <w:lang w:eastAsia="en-PH"/>
+        </w:rPr>
+      </w:pPr>
+      <w:r>
+        <w:rPr>
+          <w:rFonts w:eastAsia="Times New Roman" w:cstheme="minorHAnsi"/>
+          <w:lang w:eastAsia="en-PH"/>
+        </w:rPr>
+        <w:t>Remove handler by assigning null value to attribute</w:t>
+      </w:r>
+    </w:p>
+    <w:p>
+      <w:pPr>
+        <w:pStyle w:val="ListParagraph"/>
+        <w:numPr>
+          <w:ilvl w:val="0"/>
+          <w:numId w:val="22"/>
+        </w:numPr>
+        <w:rPr>
+          <w:rFonts w:eastAsia="Times New Roman" w:cstheme="minorHAnsi"/>
+          <w:lang w:eastAsia="en-PH"/>
+        </w:rPr>
+      </w:pPr>
+      <w:r>
+        <w:rPr>
+          <w:rFonts w:eastAsia="Times New Roman" w:cstheme="minorHAnsi"/>
+          <w:lang w:eastAsia="en-PH"/>
+        </w:rPr>
+        <w:t xml:space="preserve">Ex. </w:t>
+      </w:r>
+      <w:proofErr w:type="spellStart"/>
+      <w:proofErr w:type="gramStart"/>
+      <w:r>
+        <w:rPr>
+          <w:rFonts w:eastAsia="Times New Roman" w:cstheme="minorHAnsi"/>
+          <w:lang w:eastAsia="en-PH"/>
+        </w:rPr>
+        <w:t>button.onclick</w:t>
+      </w:r>
+      <w:proofErr w:type="spellEnd"/>
+      <w:proofErr w:type="gramEnd"/>
+      <w:r>
+        <w:rPr>
+          <w:rFonts w:eastAsia="Times New Roman" w:cstheme="minorHAnsi"/>
+          <w:lang w:eastAsia="en-PH"/>
+        </w:rPr>
+        <w:t xml:space="preserve"> = handler()</w:t>
+      </w:r>
+      <w:r>
+        <w:rPr>
+          <w:rFonts w:eastAsia="Times New Roman" w:cstheme="minorHAnsi"/>
+          <w:lang w:eastAsia="en-PH"/>
+        </w:rPr>
+        <w:t>;</w:t>
+      </w:r>
+    </w:p>
+    <w:p>
+      <w:pPr>
+        <w:rPr>
+          <w:rFonts w:eastAsia="Times New Roman" w:cstheme="minorHAnsi"/>
+          <w:lang w:eastAsia="en-PH"/>
+        </w:rPr>
+      </w:pPr>
+      <w:r>
+        <w:rPr>
+          <w:rFonts w:eastAsia="Times New Roman" w:cstheme="minorHAnsi"/>
+          <w:lang w:eastAsia="en-PH"/>
+        </w:rPr>
+        <w:t>Method 3(DOM L2 event registration</w:t>
+      </w:r>
+    </w:p>
+    <w:p>
+      <w:pPr>
+        <w:pStyle w:val="ListParagraph"/>
+        <w:numPr>
+          <w:ilvl w:val="0"/>
+          <w:numId w:val="23"/>
+        </w:numPr>
+        <w:rPr>
+          <w:rFonts w:eastAsia="Times New Roman" w:cstheme="minorHAnsi"/>
+          <w:lang w:eastAsia="en-PH"/>
+        </w:rPr>
+      </w:pPr>
+      <w:r>
+        <w:rPr>
+          <w:rFonts w:eastAsia="Times New Roman" w:cstheme="minorHAnsi"/>
+          <w:lang w:eastAsia="en-PH"/>
+        </w:rPr>
+        <w:t>Standard, well-supported</w:t>
+      </w:r>
+    </w:p>
+    <w:p>
+      <w:pPr>
+        <w:pStyle w:val="ListParagraph"/>
+        <w:numPr>
+          <w:ilvl w:val="0"/>
+          <w:numId w:val="23"/>
+        </w:numPr>
+        <w:rPr>
+          <w:rFonts w:eastAsia="Times New Roman" w:cstheme="minorHAnsi"/>
+          <w:lang w:eastAsia="en-PH"/>
+        </w:rPr>
+      </w:pPr>
+      <w:r>
+        <w:rPr>
+          <w:rFonts w:eastAsia="Times New Roman" w:cstheme="minorHAnsi"/>
+          <w:lang w:eastAsia="en-PH"/>
+        </w:rPr>
+        <w:t>Can register more than one event handler</w:t>
+      </w:r>
+    </w:p>
+    <w:p>
+      <w:pPr>
+        <w:pStyle w:val="ListParagraph"/>
+        <w:numPr>
+          <w:ilvl w:val="0"/>
+          <w:numId w:val="23"/>
+        </w:numPr>
+        <w:rPr>
+          <w:rFonts w:eastAsia="Times New Roman" w:cstheme="minorHAnsi"/>
+          <w:lang w:eastAsia="en-PH"/>
+        </w:rPr>
+      </w:pPr>
+      <w:r>
+        <w:rPr>
+          <w:rFonts w:eastAsia="Times New Roman" w:cstheme="minorHAnsi"/>
+          <w:lang w:eastAsia="en-PH"/>
+        </w:rPr>
+        <w:t>Can register handlers on the bubble or capture phase</w:t>
+      </w:r>
+    </w:p>
+    <w:p>
+      <w:pPr>
+        <w:pStyle w:val="ListParagraph"/>
+        <w:numPr>
+          <w:ilvl w:val="0"/>
+          <w:numId w:val="23"/>
+        </w:numPr>
+        <w:rPr>
+          <w:rFonts w:eastAsia="Times New Roman" w:cstheme="minorHAnsi"/>
+          <w:lang w:eastAsia="en-PH"/>
+        </w:rPr>
+      </w:pPr>
+      <w:r>
+        <w:rPr>
+          <w:rFonts w:eastAsia="Times New Roman" w:cstheme="minorHAnsi"/>
+          <w:lang w:eastAsia="en-PH"/>
+        </w:rPr>
+        <w:t xml:space="preserve">Use </w:t>
+      </w:r>
+      <w:proofErr w:type="spellStart"/>
+      <w:proofErr w:type="gramStart"/>
+      <w:r>
+        <w:rPr>
+          <w:rFonts w:eastAsia="Times New Roman" w:cstheme="minorHAnsi"/>
+          <w:lang w:eastAsia="en-PH"/>
+        </w:rPr>
+        <w:t>removeEventListener</w:t>
+      </w:r>
+      <w:proofErr w:type="spellEnd"/>
+      <w:r>
+        <w:rPr>
+          <w:rFonts w:eastAsia="Times New Roman" w:cstheme="minorHAnsi"/>
+          <w:lang w:eastAsia="en-PH"/>
+        </w:rPr>
+        <w:t>(</w:t>
+      </w:r>
+      <w:proofErr w:type="gramEnd"/>
+      <w:r>
+        <w:rPr>
+          <w:rFonts w:eastAsia="Times New Roman" w:cstheme="minorHAnsi"/>
+          <w:lang w:eastAsia="en-PH"/>
+        </w:rPr>
+        <w:t>) to remove event handler</w:t>
+      </w:r>
+    </w:p>
+    <w:p>
+      <w:pPr>
+        <w:pStyle w:val="ListParagraph"/>
+        <w:numPr>
+          <w:ilvl w:val="0"/>
+          <w:numId w:val="23"/>
+        </w:numPr>
+        <w:rPr>
+          <w:rFonts w:eastAsia="Times New Roman" w:cstheme="minorHAnsi"/>
+          <w:lang w:eastAsia="en-PH"/>
+        </w:rPr>
+      </w:pPr>
+      <w:r>
+        <w:rPr>
+          <w:rFonts w:eastAsia="Times New Roman" w:cstheme="minorHAnsi"/>
+          <w:lang w:eastAsia="en-PH"/>
+        </w:rPr>
+        <w:t xml:space="preserve">Use </w:t>
+      </w:r>
+      <w:proofErr w:type="spellStart"/>
+      <w:proofErr w:type="gramStart"/>
+      <w:r>
+        <w:rPr>
+          <w:rFonts w:eastAsia="Times New Roman" w:cstheme="minorHAnsi"/>
+          <w:lang w:eastAsia="en-PH"/>
+        </w:rPr>
+        <w:t>dispatchEvent</w:t>
+      </w:r>
+      <w:proofErr w:type="spellEnd"/>
+      <w:r>
+        <w:rPr>
+          <w:rFonts w:eastAsia="Times New Roman" w:cstheme="minorHAnsi"/>
+          <w:lang w:eastAsia="en-PH"/>
+        </w:rPr>
+        <w:t>(</w:t>
+      </w:r>
+      <w:proofErr w:type="gramEnd"/>
+      <w:r>
+        <w:rPr>
+          <w:rFonts w:eastAsia="Times New Roman" w:cstheme="minorHAnsi"/>
+          <w:lang w:eastAsia="en-PH"/>
+        </w:rPr>
+        <w:t xml:space="preserve">0 to trigger event </w:t>
+      </w:r>
+      <w:r>
+        <w:rPr>
+          <w:rFonts w:eastAsia="Times New Roman" w:cstheme="minorHAnsi"/>
+          <w:lang w:eastAsia="en-PH"/>
+        </w:rPr>
+        <w:t>programmatically</w:t>
+      </w:r>
+    </w:p>
+    <w:p>
+      <w:pPr>
+        <w:pStyle w:val="ListParagraph"/>
+        <w:numPr>
+          <w:ilvl w:val="0"/>
+          <w:numId w:val="23"/>
+        </w:numPr>
+        <w:rPr>
+          <w:rFonts w:eastAsia="Times New Roman" w:cstheme="minorHAnsi"/>
+          <w:lang w:eastAsia="en-PH"/>
+        </w:rPr>
+      </w:pPr>
+      <w:r>
+        <w:rPr>
+          <w:rFonts w:eastAsia="Times New Roman" w:cstheme="minorHAnsi"/>
+          <w:lang w:eastAsia="en-PH"/>
+        </w:rPr>
+        <w:t xml:space="preserve">Ex. </w:t>
+      </w:r>
+      <w:proofErr w:type="spellStart"/>
+      <w:proofErr w:type="gramStart"/>
+      <w:r>
+        <w:rPr>
+          <w:rFonts w:eastAsia="Times New Roman" w:cstheme="minorHAnsi"/>
+          <w:lang w:eastAsia="en-PH"/>
+        </w:rPr>
+        <w:t>button.addEventListener</w:t>
+      </w:r>
+      <w:proofErr w:type="spellEnd"/>
+      <w:proofErr w:type="gramEnd"/>
+      <w:r>
+        <w:rPr>
+          <w:rFonts w:eastAsia="Times New Roman" w:cstheme="minorHAnsi"/>
+          <w:lang w:eastAsia="en-PH"/>
+        </w:rPr>
+        <w:t xml:space="preserve"> (‘click’, handler)</w:t>
+      </w:r>
+    </w:p>
+    <w:p>
+      <w:pPr>
+        <w:rPr>
+          <w:rFonts w:eastAsia="Times New Roman" w:cstheme="minorHAnsi"/>
+          <w:lang w:eastAsia="en-PH"/>
+        </w:rPr>
+      </w:pPr>
+      <w:r>
+        <w:rPr>
+          <w:rFonts w:eastAsia="Times New Roman" w:cstheme="minorHAnsi"/>
+          <w:lang w:eastAsia="en-PH"/>
+        </w:rPr>
+        <w:lastRenderedPageBreak/>
+        <w:t>Method 4 (Microsoft- specific, non-standard, IEv6-v10…)</w:t>
+      </w:r>
+    </w:p>
+    <w:p>
+      <w:pPr>
+        <w:pStyle w:val="ListParagraph"/>
+        <w:numPr>
+          <w:ilvl w:val="0"/>
+          <w:numId w:val="24"/>
+        </w:numPr>
+        <w:rPr>
+          <w:rFonts w:eastAsia="Times New Roman" w:cstheme="minorHAnsi"/>
+          <w:lang w:eastAsia="en-PH"/>
+        </w:rPr>
+      </w:pPr>
+      <w:proofErr w:type="spellStart"/>
+      <w:r>
+        <w:rPr>
+          <w:rFonts w:eastAsia="Times New Roman" w:cstheme="minorHAnsi"/>
+          <w:lang w:eastAsia="en-PH"/>
+        </w:rPr>
+        <w:t>Canregister</w:t>
+      </w:r>
+      <w:proofErr w:type="spellEnd"/>
+      <w:r>
+        <w:rPr>
+          <w:rFonts w:eastAsia="Times New Roman" w:cstheme="minorHAnsi"/>
+          <w:lang w:eastAsia="en-PH"/>
+        </w:rPr>
+        <w:t xml:space="preserve"> more than one event handler</w:t>
+      </w:r>
+    </w:p>
+    <w:p>
+      <w:pPr>
+        <w:pStyle w:val="ListParagraph"/>
+        <w:numPr>
+          <w:ilvl w:val="0"/>
+          <w:numId w:val="24"/>
+        </w:numPr>
+        <w:rPr>
+          <w:rFonts w:eastAsia="Times New Roman" w:cstheme="minorHAnsi"/>
+          <w:lang w:eastAsia="en-PH"/>
+        </w:rPr>
+      </w:pPr>
+      <w:r>
+        <w:rPr>
+          <w:rFonts w:eastAsia="Times New Roman" w:cstheme="minorHAnsi"/>
+          <w:lang w:eastAsia="en-PH"/>
+        </w:rPr>
+        <w:t>Can register handlers only on the bubble phase</w:t>
+      </w:r>
+    </w:p>
+    <w:p>
+      <w:pPr>
+        <w:pStyle w:val="ListParagraph"/>
+        <w:numPr>
+          <w:ilvl w:val="0"/>
+          <w:numId w:val="24"/>
+        </w:numPr>
+        <w:rPr>
+          <w:rFonts w:eastAsia="Times New Roman" w:cstheme="minorHAnsi"/>
+          <w:lang w:eastAsia="en-PH"/>
+        </w:rPr>
+      </w:pPr>
+      <w:r>
+        <w:rPr>
+          <w:rFonts w:eastAsia="Times New Roman" w:cstheme="minorHAnsi"/>
+          <w:lang w:eastAsia="en-PH"/>
+        </w:rPr>
+        <w:t xml:space="preserve">Use </w:t>
+      </w:r>
+      <w:proofErr w:type="spellStart"/>
+      <w:proofErr w:type="gramStart"/>
+      <w:r>
+        <w:rPr>
+          <w:rFonts w:eastAsia="Times New Roman" w:cstheme="minorHAnsi"/>
+          <w:lang w:eastAsia="en-PH"/>
+        </w:rPr>
+        <w:t>detachEvent</w:t>
+      </w:r>
+      <w:proofErr w:type="spellEnd"/>
+      <w:r>
+        <w:rPr>
+          <w:rFonts w:eastAsia="Times New Roman" w:cstheme="minorHAnsi"/>
+          <w:lang w:eastAsia="en-PH"/>
+        </w:rPr>
+        <w:t>(</w:t>
+      </w:r>
+      <w:proofErr w:type="gramEnd"/>
+      <w:r>
+        <w:rPr>
+          <w:rFonts w:eastAsia="Times New Roman" w:cstheme="minorHAnsi"/>
+          <w:lang w:eastAsia="en-PH"/>
+        </w:rPr>
+        <w:t>) to remove event handler</w:t>
+      </w:r>
+    </w:p>
+    <w:p>
+      <w:pPr>
+        <w:pStyle w:val="ListParagraph"/>
+        <w:numPr>
+          <w:ilvl w:val="0"/>
+          <w:numId w:val="24"/>
+        </w:numPr>
+        <w:rPr>
+          <w:rFonts w:eastAsia="Times New Roman" w:cstheme="minorHAnsi"/>
+          <w:lang w:eastAsia="en-PH"/>
+        </w:rPr>
+      </w:pPr>
+      <w:r>
+        <w:rPr>
+          <w:rFonts w:eastAsia="Times New Roman" w:cstheme="minorHAnsi"/>
+          <w:lang w:eastAsia="en-PH"/>
+        </w:rPr>
+        <w:t xml:space="preserve">Use </w:t>
+      </w:r>
+      <w:proofErr w:type="spellStart"/>
+      <w:proofErr w:type="gramStart"/>
+      <w:r>
+        <w:rPr>
+          <w:rFonts w:eastAsia="Times New Roman" w:cstheme="minorHAnsi"/>
+          <w:lang w:eastAsia="en-PH"/>
+        </w:rPr>
+        <w:t>fireEvent</w:t>
+      </w:r>
+      <w:proofErr w:type="spellEnd"/>
+      <w:r>
+        <w:rPr>
+          <w:rFonts w:eastAsia="Times New Roman" w:cstheme="minorHAnsi"/>
+          <w:lang w:eastAsia="en-PH"/>
+        </w:rPr>
+        <w:t>(</w:t>
+      </w:r>
+      <w:proofErr w:type="gramEnd"/>
+      <w:r>
+        <w:rPr>
+          <w:rFonts w:eastAsia="Times New Roman" w:cstheme="minorHAnsi"/>
+          <w:lang w:eastAsia="en-PH"/>
+        </w:rPr>
+        <w:t>) to trigger event programmatically</w:t>
+      </w:r>
+    </w:p>
+    <w:p>
+      <w:pPr>
+        <w:pStyle w:val="ListParagraph"/>
+        <w:numPr>
+          <w:ilvl w:val="0"/>
+          <w:numId w:val="24"/>
+        </w:numPr>
+        <w:rPr>
+          <w:rFonts w:eastAsia="Times New Roman" w:cstheme="minorHAnsi"/>
+          <w:lang w:eastAsia="en-PH"/>
+        </w:rPr>
+      </w:pPr>
+      <w:r>
+        <w:rPr>
+          <w:rFonts w:eastAsia="Times New Roman" w:cstheme="minorHAnsi"/>
+          <w:lang w:eastAsia="en-PH"/>
+        </w:rPr>
+        <w:t xml:space="preserve">Ex. </w:t>
+      </w:r>
+      <w:proofErr w:type="spellStart"/>
+      <w:proofErr w:type="gramStart"/>
+      <w:r>
+        <w:rPr>
+          <w:rFonts w:eastAsia="Times New Roman" w:cstheme="minorHAnsi"/>
+          <w:lang w:eastAsia="en-PH"/>
+        </w:rPr>
+        <w:t>button.attachEvent</w:t>
+      </w:r>
+      <w:proofErr w:type="spellEnd"/>
+      <w:proofErr w:type="gramEnd"/>
+      <w:r>
+        <w:rPr>
+          <w:rFonts w:eastAsia="Times New Roman" w:cstheme="minorHAnsi"/>
+          <w:lang w:eastAsia="en-PH"/>
+        </w:rPr>
+        <w:t>(‘onclick’, handler)</w:t>
+      </w:r>
+    </w:p>
+    <w:p>
+      <w:r>
+        <w:t>*Whenever an event is triggered information about the event is made available via the ‘event’ object property of the ‘Window’ object</w:t>
+      </w:r>
+    </w:p>
+    <w:p>
+      <w:r>
+        <w:t>*for method 1 registration, the event object may be passed explicitly in the call to the handler</w:t>
+      </w:r>
+    </w:p>
+    <w:p>
+      <w:r>
+        <w:t>*for methods 2 and 3 registration, the event object is passed implicitly as the first argument of the event handler.</w:t>
+      </w:r>
+    </w:p>
+    <w:p/>
+    <w:p>
+      <w:r>
+        <w:t>Event Object Properties and Methods</w:t>
+      </w:r>
+    </w:p>
+    <w:p>
+      <w:pPr>
+        <w:pStyle w:val="ListParagraph"/>
+        <w:numPr>
+          <w:ilvl w:val="0"/>
+          <w:numId w:val="25"/>
+        </w:numPr>
+      </w:pPr>
+      <w:r>
+        <w:t>Bubbles</w:t>
+      </w:r>
+    </w:p>
+    <w:p>
+      <w:pPr>
+        <w:pStyle w:val="ListParagraph"/>
+        <w:numPr>
+          <w:ilvl w:val="0"/>
+          <w:numId w:val="25"/>
+        </w:numPr>
+      </w:pPr>
+      <w:proofErr w:type="spellStart"/>
+      <w:r>
+        <w:t>Eventphase</w:t>
+      </w:r>
+      <w:proofErr w:type="spellEnd"/>
+    </w:p>
+    <w:p>
+      <w:pPr>
+        <w:pStyle w:val="ListParagraph"/>
+        <w:numPr>
+          <w:ilvl w:val="0"/>
+          <w:numId w:val="25"/>
+        </w:numPr>
+      </w:pPr>
+      <w:r>
+        <w:t>Target (</w:t>
+      </w:r>
+      <w:proofErr w:type="spellStart"/>
+      <w:r>
+        <w:t>srcElement</w:t>
+      </w:r>
+      <w:proofErr w:type="spellEnd"/>
+      <w:r>
+        <w:t>)</w:t>
+      </w:r>
+    </w:p>
+    <w:p>
+      <w:pPr>
+        <w:pStyle w:val="ListParagraph"/>
+        <w:numPr>
+          <w:ilvl w:val="0"/>
+          <w:numId w:val="25"/>
+        </w:numPr>
+      </w:pPr>
+      <w:proofErr w:type="spellStart"/>
+      <w:r>
+        <w:t>currentTarget</w:t>
+      </w:r>
+      <w:proofErr w:type="spellEnd"/>
+    </w:p>
+    <w:p>
+      <w:pPr>
+        <w:pStyle w:val="ListParagraph"/>
+        <w:numPr>
+          <w:ilvl w:val="0"/>
+          <w:numId w:val="25"/>
+        </w:numPr>
+      </w:pPr>
+      <w:proofErr w:type="spellStart"/>
+      <w:proofErr w:type="gramStart"/>
+      <w:r>
+        <w:t>PreventDefault</w:t>
+      </w:r>
+      <w:proofErr w:type="spellEnd"/>
+      <w:r>
+        <w:t>(</w:t>
+      </w:r>
+      <w:proofErr w:type="gramEnd"/>
+      <w:r>
+        <w:t>)</w:t>
+      </w:r>
+    </w:p>
+    <w:p>
+      <w:pPr>
+        <w:pStyle w:val="ListParagraph"/>
+        <w:numPr>
+          <w:ilvl w:val="0"/>
+          <w:numId w:val="25"/>
+        </w:numPr>
+      </w:pPr>
+      <w:proofErr w:type="spellStart"/>
+      <w:r>
+        <w:t>stopPropagation</w:t>
+      </w:r>
+      <w:proofErr w:type="spellEnd"/>
+      <w:r>
+        <w:t xml:space="preserve"> ()</w:t>
+      </w:r>
+    </w:p>
+    <w:p>
+      <w:pPr>
+        <w:pStyle w:val="ListParagraph"/>
+        <w:numPr>
+          <w:ilvl w:val="0"/>
+          <w:numId w:val="25"/>
+        </w:numPr>
+      </w:pPr>
+      <w:proofErr w:type="spellStart"/>
+      <w:proofErr w:type="gramStart"/>
+      <w:r>
+        <w:t>stopImediatePropagation</w:t>
+      </w:r>
+      <w:proofErr w:type="spellEnd"/>
+      <w:r>
+        <w:t>(</w:t>
+      </w:r>
+      <w:proofErr w:type="gramEnd"/>
+      <w:r>
+        <w:t>)</w:t>
+      </w:r>
+    </w:p>
+    <w:p>
+      <w:pPr>
+        <w:pStyle w:val="ListParagraph"/>
+        <w:numPr>
+          <w:ilvl w:val="0"/>
+          <w:numId w:val="25"/>
+        </w:numPr>
+      </w:pPr>
+      <w:r>
+        <w:t>other events-specific information</w:t>
+      </w:r>
+    </w:p>
+    <w:p/>
+    <w:p>
+      <w:r>
+        <w:t xml:space="preserve">AJAX (Asynchronous JavaScript </w:t>
+      </w:r>
+      <w:proofErr w:type="gramStart"/>
+      <w:r>
+        <w:t>And</w:t>
+      </w:r>
+      <w:proofErr w:type="gramEnd"/>
+      <w:r>
+        <w:t xml:space="preserve"> XML)</w:t>
+      </w:r>
+    </w:p>
+    <w:p/>
+    <w:p>
+      <w:proofErr w:type="spellStart"/>
+      <w:r>
+        <w:t>XMLHttpRequest</w:t>
+      </w:r>
+      <w:proofErr w:type="spellEnd"/>
+    </w:p>
+    <w:p>
+      <w:pPr>
+        <w:pStyle w:val="ListParagraph"/>
+        <w:numPr>
+          <w:ilvl w:val="0"/>
+          <w:numId w:val="26"/>
+        </w:numPr>
+      </w:pPr>
+      <w:proofErr w:type="spellStart"/>
+      <w:r>
+        <w:t>var</w:t>
+      </w:r>
+      <w:proofErr w:type="spellEnd"/>
+      <w:r>
+        <w:t xml:space="preserve"> </w:t>
+      </w:r>
+      <w:proofErr w:type="spellStart"/>
+      <w:r>
+        <w:t>xar</w:t>
+      </w:r>
+      <w:proofErr w:type="spellEnd"/>
+      <w:r>
+        <w:t xml:space="preserve"> = new </w:t>
+      </w:r>
+      <w:proofErr w:type="spellStart"/>
+      <w:proofErr w:type="gramStart"/>
+      <w:r>
+        <w:t>XMLHttpRequest</w:t>
+      </w:r>
+      <w:proofErr w:type="spellEnd"/>
+      <w:r>
+        <w:t>(</w:t>
+      </w:r>
+      <w:proofErr w:type="gramEnd"/>
+      <w:r>
+        <w:t>);</w:t>
+      </w:r>
+    </w:p>
+    <w:p>
+      <w:pPr>
+        <w:pStyle w:val="ListParagraph"/>
+        <w:numPr>
+          <w:ilvl w:val="0"/>
+          <w:numId w:val="26"/>
+        </w:numPr>
+      </w:pPr>
+      <w:proofErr w:type="spellStart"/>
+      <w:proofErr w:type="gramStart"/>
+      <w:r>
+        <w:t>xhr.open</w:t>
+      </w:r>
+      <w:proofErr w:type="spellEnd"/>
+      <w:proofErr w:type="gramEnd"/>
+      <w:r>
+        <w:t>(‘GET’, resource, false);</w:t>
+      </w:r>
+    </w:p>
+    <w:p>
+      <w:pPr>
+        <w:pStyle w:val="ListParagraph"/>
+        <w:numPr>
+          <w:ilvl w:val="1"/>
+          <w:numId w:val="26"/>
+        </w:numPr>
+      </w:pPr>
+      <w:r>
+        <w:t xml:space="preserve">what resource will be </w:t>
+      </w:r>
+      <w:proofErr w:type="spellStart"/>
+      <w:r>
+        <w:t>fethed</w:t>
+      </w:r>
+      <w:proofErr w:type="spellEnd"/>
+    </w:p>
+    <w:p>
+      <w:pPr>
+        <w:pStyle w:val="ListParagraph"/>
+        <w:numPr>
+          <w:ilvl w:val="0"/>
+          <w:numId w:val="26"/>
+        </w:numPr>
+      </w:pPr>
+      <w:proofErr w:type="spellStart"/>
+      <w:proofErr w:type="gramStart"/>
+      <w:r>
+        <w:t>xhr.send</w:t>
+      </w:r>
+      <w:proofErr w:type="spellEnd"/>
+      <w:proofErr w:type="gramEnd"/>
+      <w:r>
+        <w:t>()</w:t>
+      </w:r>
+    </w:p>
+    <w:p/>
+    <w:p>
+      <w:r>
+        <w:t>*JavaScript is inherited single</w:t>
+      </w:r>
+      <w:r>
+        <w:t>-threaded.</w:t>
+      </w:r>
+    </w:p>
+    <w:p/>
+    <w:p>
+      <w:r>
+        <w:t>2 modes of fetch</w:t>
+      </w:r>
+    </w:p>
+    <w:p>
+      <w:pPr>
+        <w:pStyle w:val="ListParagraph"/>
+        <w:numPr>
+          <w:ilvl w:val="0"/>
+          <w:numId w:val="27"/>
+        </w:numPr>
+      </w:pPr>
+      <w:r>
+        <w:t>synchronous</w:t>
+      </w:r>
+    </w:p>
+    <w:p>
+      <w:pPr>
+        <w:pStyle w:val="ListParagraph"/>
+        <w:numPr>
+          <w:ilvl w:val="0"/>
+          <w:numId w:val="27"/>
+        </w:numPr>
+      </w:pPr>
+      <w:r>
+        <w:lastRenderedPageBreak/>
+        <w:t>asynchronous</w:t>
+      </w:r>
+    </w:p>
+    <w:p>
+      <w:r>
+        <w:t>Synchronous</w:t>
+      </w:r>
+    </w:p>
+    <w:p>
+      <w:r>
+        <w:t>-page is blocked, cannot interact, false</w:t>
+      </w:r>
+    </w:p>
+    <w:p>
+      <w:r>
+        <w:t>Asynchronous</w:t>
+      </w:r>
+    </w:p>
+    <w:p>
+      <w:r>
+        <w:t>-not frozen, can interact, true(default)</w:t>
+      </w:r>
+    </w:p>
+    <w:p/>
+    <w:p>
+      <w:r>
+        <w:t>Callback</w:t>
+      </w:r>
+    </w:p>
+    <w:p>
+      <w:r>
+        <w:t>-monitor progress of response</w:t>
+      </w:r>
+    </w:p>
+    <w:p/>
+    <w:p>
+      <w:r>
+        <w:t>JavaScript Promise</w:t>
+      </w:r>
+    </w:p>
+    <w:p/>
+    <w:p>
+      <w:r>
+        <w:t>//defining the promise</w:t>
+      </w:r>
+    </w:p>
+    <w:p>
+      <w:r>
+        <w:t>Var Promise = new Promise(function(</w:t>
+      </w:r>
+      <w:proofErr w:type="spellStart"/>
+      <w:proofErr w:type="gramStart"/>
+      <w:r>
+        <w:t>resolve,reject</w:t>
+      </w:r>
+      <w:proofErr w:type="spellEnd"/>
+      <w:proofErr w:type="gramEnd"/>
+      <w:r>
+        <w:t>) {</w:t>
+      </w:r>
+    </w:p>
+    <w:p>
+      <w:r>
+        <w:tab/>
+        <w:t>//do operation (asynchronously done)</w:t>
+      </w:r>
+    </w:p>
+    <w:p>
+      <w:r>
+        <w:tab/>
+        <w:t>//success - &gt; call resolve () …</w:t>
+      </w:r>
+    </w:p>
+    <w:p>
+      <w:r>
+        <w:tab/>
+        <w:t>//failure -&gt; call reject () …</w:t>
+      </w:r>
+    </w:p>
+    <w:p>
+      <w:r>
+        <w:t>} )</w:t>
+      </w:r>
+    </w:p>
+    <w:p/>
+    <w:p>
+      <w:r>
+        <w:t>//calls the promise</w:t>
+      </w:r>
+    </w:p>
+    <w:p>
+      <w:r>
+        <w:t>Promise(</w:t>
+      </w:r>
+      <w:proofErr w:type="gramStart"/>
+      <w:r>
+        <w:t>).then</w:t>
+      </w:r>
+      <w:proofErr w:type="gramEnd"/>
+      <w:r>
+        <w:t>(</w:t>
+      </w:r>
+      <w:proofErr w:type="spellStart"/>
+      <w:r>
+        <w:t>success,failure</w:t>
+      </w:r>
+      <w:proofErr w:type="spellEnd"/>
+      <w:r>
+        <w:t>);</w:t>
+      </w:r>
+    </w:p>
+    <w:p/>
+    <w:p>
+      <w:r>
+        <w:t>Function success(result) {}</w:t>
+      </w:r>
+    </w:p>
+    <w:p>
+      <w:r>
+        <w:t>Function failure(err) {}</w:t>
+      </w:r>
       <w:bookmarkStart w:id="0" w:name="_GoBack"/>
       <w:bookmarkEnd w:id="0"/>
     </w:p>
@@ -3798,6 +6046,119 @@
     </w:lvl>
   </w:abstractNum>
   <w:abstractNum w:abstractNumId="3" w15:restartNumberingAfterBreak="0">
+    <w:nsid w:val="0D872502"/>
+    <w:multiLevelType w:val="hybridMultilevel"/>
+    <w:tmpl w:val="DD1AE500"/>
+    <w:lvl w:ilvl="0" w:tplc="04090001">
+      <w:start w:val="1"/>
+      <w:numFmt w:val="bullet"/>
+      <w:lvlText w:val=""/>
+      <w:lvlJc w:val="left"/>
+      <w:pPr>
+        <w:ind w:left="720" w:hanging="360"/>
+      </w:pPr>
+      <w:rPr>
+        <w:rFonts w:ascii="Symbol" w:hAnsi="Symbol" w:hint="default"/>
+      </w:rPr>
+    </w:lvl>
+    <w:lvl w:ilvl="1" w:tplc="04090003" w:tentative="1">
+      <w:start w:val="1"/>
+      <w:numFmt w:val="bullet"/>
+      <w:lvlText w:val="o"/>
+      <w:lvlJc w:val="left"/>
+      <w:pPr>
+        <w:ind w:left="1440" w:hanging="360"/>
+      </w:pPr>
+      <w:rPr>
+        <w:rFonts w:ascii="Courier New" w:hAnsi="Courier New" w:cs="Courier New" w:hint="default"/>
+      </w:rPr>
+    </w:lvl>
+    <w:lvl w:ilvl="2" w:tplc="04090005" w:tentative="1">
+      <w:start w:val="1"/>
+      <w:numFmt w:val="bullet"/>
+      <w:lvlText w:val=""/>
+      <w:lvlJc w:val="left"/>
+      <w:pPr>
+        <w:ind w:left="2160" w:hanging="360"/>
+      </w:pPr>
+      <w:rPr>
+        <w:rFonts w:ascii="Wingdings" w:hAnsi="Wingdings" w:hint="default"/>
+      </w:rPr>
+    </w:lvl>
+    <w:lvl w:ilvl="3" w:tplc="04090001" w:tentative="1">
+      <w:start w:val="1"/>
+      <w:numFmt w:val="bullet"/>
+      <w:lvlText w:val=""/>
+      <w:lvlJc w:val="left"/>
+      <w:pPr>
+        <w:ind w:left="2880" w:hanging="360"/>
+      </w:pPr>
+      <w:rPr>
+        <w:rFonts w:ascii="Symbol" w:hAnsi="Symbol" w:hint="default"/>
+      </w:rPr>
+    </w:lvl>
+    <w:lvl w:ilvl="4" w:tplc="04090003" w:tentative="1">
+      <w:start w:val="1"/>
+      <w:numFmt w:val="bullet"/>
+      <w:lvlText w:val="o"/>
+      <w:lvlJc w:val="left"/>
+      <w:pPr>
+        <w:ind w:left="3600" w:hanging="360"/>
+      </w:pPr>
+      <w:rPr>
+        <w:rFonts w:ascii="Courier New" w:hAnsi="Courier New" w:cs="Courier New" w:hint="default"/>
+      </w:rPr>
+    </w:lvl>
+    <w:lvl w:ilvl="5" w:tplc="04090005" w:tentative="1">
+      <w:start w:val="1"/>
+      <w:numFmt w:val="bullet"/>
+      <w:lvlText w:val=""/>
+      <w:lvlJc w:val="left"/>
+      <w:pPr>
+        <w:ind w:left="4320" w:hanging="360"/>
+      </w:pPr>
+      <w:rPr>
+        <w:rFonts w:ascii="Wingdings" w:hAnsi="Wingdings" w:hint="default"/>
+      </w:rPr>
+    </w:lvl>
+    <w:lvl w:ilvl="6" w:tplc="04090001" w:tentative="1">
+      <w:start w:val="1"/>
+      <w:numFmt w:val="bullet"/>
+      <w:lvlText w:val=""/>
+      <w:lvlJc w:val="left"/>
+      <w:pPr>
+        <w:ind w:left="5040" w:hanging="360"/>
+      </w:pPr>
+      <w:rPr>
+        <w:rFonts w:ascii="Symbol" w:hAnsi="Symbol" w:hint="default"/>
+      </w:rPr>
+    </w:lvl>
+    <w:lvl w:ilvl="7" w:tplc="04090003" w:tentative="1">
+      <w:start w:val="1"/>
+      <w:numFmt w:val="bullet"/>
+      <w:lvlText w:val="o"/>
+      <w:lvlJc w:val="left"/>
+      <w:pPr>
+        <w:ind w:left="5760" w:hanging="360"/>
+      </w:pPr>
+      <w:rPr>
+        <w:rFonts w:ascii="Courier New" w:hAnsi="Courier New" w:cs="Courier New" w:hint="default"/>
+      </w:rPr>
+    </w:lvl>
+    <w:lvl w:ilvl="8" w:tplc="04090005" w:tentative="1">
+      <w:start w:val="1"/>
+      <w:numFmt w:val="bullet"/>
+      <w:lvlText w:val=""/>
+      <w:lvlJc w:val="left"/>
+      <w:pPr>
+        <w:ind w:left="6480" w:hanging="360"/>
+      </w:pPr>
+      <w:rPr>
+        <w:rFonts w:ascii="Wingdings" w:hAnsi="Wingdings" w:hint="default"/>
+      </w:rPr>
+    </w:lvl>
+  </w:abstractNum>
+  <w:abstractNum w:abstractNumId="4" w15:restartNumberingAfterBreak="0">
     <w:nsid w:val="0FF14DEC"/>
     <w:multiLevelType w:val="hybridMultilevel"/>
     <w:tmpl w:val="24DA02AE"/>
@@ -3910,7 +6271,7 @@
       </w:rPr>
     </w:lvl>
   </w:abstractNum>
-  <w:abstractNum w:abstractNumId="4" w15:restartNumberingAfterBreak="0">
+  <w:abstractNum w:abstractNumId="5" w15:restartNumberingAfterBreak="0">
     <w:nsid w:val="175B2057"/>
     <w:multiLevelType w:val="hybridMultilevel"/>
     <w:tmpl w:val="D4348090"/>
@@ -4023,7 +6384,7 @@
       </w:rPr>
     </w:lvl>
   </w:abstractNum>
-  <w:abstractNum w:abstractNumId="5" w15:restartNumberingAfterBreak="0">
+  <w:abstractNum w:abstractNumId="6" w15:restartNumberingAfterBreak="0">
     <w:nsid w:val="1BED0306"/>
     <w:multiLevelType w:val="hybridMultilevel"/>
     <w:tmpl w:val="4C2CCB8C"/>
@@ -4136,7 +6497,7 @@
       </w:rPr>
     </w:lvl>
   </w:abstractNum>
-  <w:abstractNum w:abstractNumId="6" w15:restartNumberingAfterBreak="0">
+  <w:abstractNum w:abstractNumId="7" w15:restartNumberingAfterBreak="0">
     <w:nsid w:val="1DF32205"/>
     <w:multiLevelType w:val="hybridMultilevel"/>
     <w:tmpl w:val="5E9276EC"/>
@@ -4225,7 +6586,7 @@
       </w:pPr>
     </w:lvl>
   </w:abstractNum>
-  <w:abstractNum w:abstractNumId="7" w15:restartNumberingAfterBreak="0">
+  <w:abstractNum w:abstractNumId="8" w15:restartNumberingAfterBreak="0">
     <w:nsid w:val="208B3F08"/>
     <w:multiLevelType w:val="hybridMultilevel"/>
     <w:tmpl w:val="52FE654C"/>
@@ -4338,7 +6699,7 @@
       </w:rPr>
     </w:lvl>
   </w:abstractNum>
-  <w:abstractNum w:abstractNumId="8" w15:restartNumberingAfterBreak="0">
+  <w:abstractNum w:abstractNumId="9" w15:restartNumberingAfterBreak="0">
     <w:nsid w:val="223C131B"/>
     <w:multiLevelType w:val="hybridMultilevel"/>
     <w:tmpl w:val="AF5E32E6"/>
@@ -4451,7 +6812,7 @@
       </w:rPr>
     </w:lvl>
   </w:abstractNum>
-  <w:abstractNum w:abstractNumId="9" w15:restartNumberingAfterBreak="0">
+  <w:abstractNum w:abstractNumId="10" w15:restartNumberingAfterBreak="0">
     <w:nsid w:val="2A5243A9"/>
     <w:multiLevelType w:val="hybridMultilevel"/>
     <w:tmpl w:val="E1BA46F8"/>
@@ -4564,7 +6925,120 @@
       </w:rPr>
     </w:lvl>
   </w:abstractNum>
-  <w:abstractNum w:abstractNumId="10" w15:restartNumberingAfterBreak="0">
+  <w:abstractNum w:abstractNumId="11" w15:restartNumberingAfterBreak="0">
+    <w:nsid w:val="3399423D"/>
+    <w:multiLevelType w:val="hybridMultilevel"/>
+    <w:tmpl w:val="9B72F450"/>
+    <w:lvl w:ilvl="0" w:tplc="04090001">
+      <w:start w:val="1"/>
+      <w:numFmt w:val="bullet"/>
+      <w:lvlText w:val=""/>
+      <w:lvlJc w:val="left"/>
+      <w:pPr>
+        <w:ind w:left="720" w:hanging="360"/>
+      </w:pPr>
+      <w:rPr>
+        <w:rFonts w:ascii="Symbol" w:hAnsi="Symbol" w:hint="default"/>
+      </w:rPr>
+    </w:lvl>
+    <w:lvl w:ilvl="1" w:tplc="04090003" w:tentative="1">
+      <w:start w:val="1"/>
+      <w:numFmt w:val="bullet"/>
+      <w:lvlText w:val="o"/>
+      <w:lvlJc w:val="left"/>
+      <w:pPr>
+        <w:ind w:left="1440" w:hanging="360"/>
+      </w:pPr>
+      <w:rPr>
+        <w:rFonts w:ascii="Courier New" w:hAnsi="Courier New" w:cs="Courier New" w:hint="default"/>
+      </w:rPr>
+    </w:lvl>
+    <w:lvl w:ilvl="2" w:tplc="04090005" w:tentative="1">
+      <w:start w:val="1"/>
+      <w:numFmt w:val="bullet"/>
+      <w:lvlText w:val=""/>
+      <w:lvlJc w:val="left"/>
+      <w:pPr>
+        <w:ind w:left="2160" w:hanging="360"/>
+      </w:pPr>
+      <w:rPr>
+        <w:rFonts w:ascii="Wingdings" w:hAnsi="Wingdings" w:hint="default"/>
+      </w:rPr>
+    </w:lvl>
+    <w:lvl w:ilvl="3" w:tplc="04090001" w:tentative="1">
+      <w:start w:val="1"/>
+      <w:numFmt w:val="bullet"/>
+      <w:lvlText w:val=""/>
+      <w:lvlJc w:val="left"/>
+      <w:pPr>
+        <w:ind w:left="2880" w:hanging="360"/>
+      </w:pPr>
+      <w:rPr>
+        <w:rFonts w:ascii="Symbol" w:hAnsi="Symbol" w:hint="default"/>
+      </w:rPr>
+    </w:lvl>
+    <w:lvl w:ilvl="4" w:tplc="04090003" w:tentative="1">
+      <w:start w:val="1"/>
+      <w:numFmt w:val="bullet"/>
+      <w:lvlText w:val="o"/>
+      <w:lvlJc w:val="left"/>
+      <w:pPr>
+        <w:ind w:left="3600" w:hanging="360"/>
+      </w:pPr>
+      <w:rPr>
+        <w:rFonts w:ascii="Courier New" w:hAnsi="Courier New" w:cs="Courier New" w:hint="default"/>
+      </w:rPr>
+    </w:lvl>
+    <w:lvl w:ilvl="5" w:tplc="04090005" w:tentative="1">
+      <w:start w:val="1"/>
+      <w:numFmt w:val="bullet"/>
+      <w:lvlText w:val=""/>
+      <w:lvlJc w:val="left"/>
+      <w:pPr>
+        <w:ind w:left="4320" w:hanging="360"/>
+      </w:pPr>
+      <w:rPr>
+        <w:rFonts w:ascii="Wingdings" w:hAnsi="Wingdings" w:hint="default"/>
+      </w:rPr>
+    </w:lvl>
+    <w:lvl w:ilvl="6" w:tplc="04090001" w:tentative="1">
+      <w:start w:val="1"/>
+      <w:numFmt w:val="bullet"/>
+      <w:lvlText w:val=""/>
+      <w:lvlJc w:val="left"/>
+      <w:pPr>
+        <w:ind w:left="5040" w:hanging="360"/>
+      </w:pPr>
+      <w:rPr>
+        <w:rFonts w:ascii="Symbol" w:hAnsi="Symbol" w:hint="default"/>
+      </w:rPr>
+    </w:lvl>
+    <w:lvl w:ilvl="7" w:tplc="04090003" w:tentative="1">
+      <w:start w:val="1"/>
+      <w:numFmt w:val="bullet"/>
+      <w:lvlText w:val="o"/>
+      <w:lvlJc w:val="left"/>
+      <w:pPr>
+        <w:ind w:left="5760" w:hanging="360"/>
+      </w:pPr>
+      <w:rPr>
+        <w:rFonts w:ascii="Courier New" w:hAnsi="Courier New" w:cs="Courier New" w:hint="default"/>
+      </w:rPr>
+    </w:lvl>
+    <w:lvl w:ilvl="8" w:tplc="04090005" w:tentative="1">
+      <w:start w:val="1"/>
+      <w:numFmt w:val="bullet"/>
+      <w:lvlText w:val=""/>
+      <w:lvlJc w:val="left"/>
+      <w:pPr>
+        <w:ind w:left="6480" w:hanging="360"/>
+      </w:pPr>
+      <w:rPr>
+        <w:rFonts w:ascii="Wingdings" w:hAnsi="Wingdings" w:hint="default"/>
+      </w:rPr>
+    </w:lvl>
+  </w:abstractNum>
+  <w:abstractNum w:abstractNumId="12" w15:restartNumberingAfterBreak="0">
     <w:nsid w:val="344C0FDD"/>
     <w:multiLevelType w:val="hybridMultilevel"/>
     <w:tmpl w:val="29646076"/>
@@ -4677,7 +7151,7 @@
       </w:rPr>
     </w:lvl>
   </w:abstractNum>
-  <w:abstractNum w:abstractNumId="11" w15:restartNumberingAfterBreak="0">
+  <w:abstractNum w:abstractNumId="13" w15:restartNumberingAfterBreak="0">
     <w:nsid w:val="398319A9"/>
     <w:multiLevelType w:val="hybridMultilevel"/>
     <w:tmpl w:val="620E1460"/>
@@ -4790,7 +7264,346 @@
       </w:rPr>
     </w:lvl>
   </w:abstractNum>
-  <w:abstractNum w:abstractNumId="12" w15:restartNumberingAfterBreak="0">
+  <w:abstractNum w:abstractNumId="14" w15:restartNumberingAfterBreak="0">
+    <w:nsid w:val="398B4E4F"/>
+    <w:multiLevelType w:val="hybridMultilevel"/>
+    <w:tmpl w:val="BEE8515A"/>
+    <w:lvl w:ilvl="0" w:tplc="04090001">
+      <w:start w:val="1"/>
+      <w:numFmt w:val="bullet"/>
+      <w:lvlText w:val=""/>
+      <w:lvlJc w:val="left"/>
+      <w:pPr>
+        <w:ind w:left="720" w:hanging="360"/>
+      </w:pPr>
+      <w:rPr>
+        <w:rFonts w:ascii="Symbol" w:hAnsi="Symbol" w:hint="default"/>
+      </w:rPr>
+    </w:lvl>
+    <w:lvl w:ilvl="1" w:tplc="04090003" w:tentative="1">
+      <w:start w:val="1"/>
+      <w:numFmt w:val="bullet"/>
+      <w:lvlText w:val="o"/>
+      <w:lvlJc w:val="left"/>
+      <w:pPr>
+        <w:ind w:left="1440" w:hanging="360"/>
+      </w:pPr>
+      <w:rPr>
+        <w:rFonts w:ascii="Courier New" w:hAnsi="Courier New" w:cs="Courier New" w:hint="default"/>
+      </w:rPr>
+    </w:lvl>
+    <w:lvl w:ilvl="2" w:tplc="04090005" w:tentative="1">
+      <w:start w:val="1"/>
+      <w:numFmt w:val="bullet"/>
+      <w:lvlText w:val=""/>
+      <w:lvlJc w:val="left"/>
+      <w:pPr>
+        <w:ind w:left="2160" w:hanging="360"/>
+      </w:pPr>
+      <w:rPr>
+        <w:rFonts w:ascii="Wingdings" w:hAnsi="Wingdings" w:hint="default"/>
+      </w:rPr>
+    </w:lvl>
+    <w:lvl w:ilvl="3" w:tplc="04090001" w:tentative="1">
+      <w:start w:val="1"/>
+      <w:numFmt w:val="bullet"/>
+      <w:lvlText w:val=""/>
+      <w:lvlJc w:val="left"/>
+      <w:pPr>
+        <w:ind w:left="2880" w:hanging="360"/>
+      </w:pPr>
+      <w:rPr>
+        <w:rFonts w:ascii="Symbol" w:hAnsi="Symbol" w:hint="default"/>
+      </w:rPr>
+    </w:lvl>
+    <w:lvl w:ilvl="4" w:tplc="04090003" w:tentative="1">
+      <w:start w:val="1"/>
+      <w:numFmt w:val="bullet"/>
+      <w:lvlText w:val="o"/>
+      <w:lvlJc w:val="left"/>
+      <w:pPr>
+        <w:ind w:left="3600" w:hanging="360"/>
+      </w:pPr>
+      <w:rPr>
+        <w:rFonts w:ascii="Courier New" w:hAnsi="Courier New" w:cs="Courier New" w:hint="default"/>
+      </w:rPr>
+    </w:lvl>
+    <w:lvl w:ilvl="5" w:tplc="04090005" w:tentative="1">
+      <w:start w:val="1"/>
+      <w:numFmt w:val="bullet"/>
+      <w:lvlText w:val=""/>
+      <w:lvlJc w:val="left"/>
+      <w:pPr>
+        <w:ind w:left="4320" w:hanging="360"/>
+      </w:pPr>
+      <w:rPr>
+        <w:rFonts w:ascii="Wingdings" w:hAnsi="Wingdings" w:hint="default"/>
+      </w:rPr>
+    </w:lvl>
+    <w:lvl w:ilvl="6" w:tplc="04090001" w:tentative="1">
+      <w:start w:val="1"/>
+      <w:numFmt w:val="bullet"/>
+      <w:lvlText w:val=""/>
+      <w:lvlJc w:val="left"/>
+      <w:pPr>
+        <w:ind w:left="5040" w:hanging="360"/>
+      </w:pPr>
+      <w:rPr>
+        <w:rFonts w:ascii="Symbol" w:hAnsi="Symbol" w:hint="default"/>
+      </w:rPr>
+    </w:lvl>
+    <w:lvl w:ilvl="7" w:tplc="04090003" w:tentative="1">
+      <w:start w:val="1"/>
+      <w:numFmt w:val="bullet"/>
+      <w:lvlText w:val="o"/>
+      <w:lvlJc w:val="left"/>
+      <w:pPr>
+        <w:ind w:left="5760" w:hanging="360"/>
+      </w:pPr>
+      <w:rPr>
+        <w:rFonts w:ascii="Courier New" w:hAnsi="Courier New" w:cs="Courier New" w:hint="default"/>
+      </w:rPr>
+    </w:lvl>
+    <w:lvl w:ilvl="8" w:tplc="04090005" w:tentative="1">
+      <w:start w:val="1"/>
+      <w:numFmt w:val="bullet"/>
+      <w:lvlText w:val=""/>
+      <w:lvlJc w:val="left"/>
+      <w:pPr>
+        <w:ind w:left="6480" w:hanging="360"/>
+      </w:pPr>
+      <w:rPr>
+        <w:rFonts w:ascii="Wingdings" w:hAnsi="Wingdings" w:hint="default"/>
+      </w:rPr>
+    </w:lvl>
+  </w:abstractNum>
+  <w:abstractNum w:abstractNumId="15" w15:restartNumberingAfterBreak="0">
+    <w:nsid w:val="3B3B0459"/>
+    <w:multiLevelType w:val="hybridMultilevel"/>
+    <w:tmpl w:val="060A0222"/>
+    <w:lvl w:ilvl="0" w:tplc="04090001">
+      <w:start w:val="1"/>
+      <w:numFmt w:val="bullet"/>
+      <w:lvlText w:val=""/>
+      <w:lvlJc w:val="left"/>
+      <w:pPr>
+        <w:ind w:left="720" w:hanging="360"/>
+      </w:pPr>
+      <w:rPr>
+        <w:rFonts w:ascii="Symbol" w:hAnsi="Symbol" w:hint="default"/>
+      </w:rPr>
+    </w:lvl>
+    <w:lvl w:ilvl="1" w:tplc="04090003" w:tentative="1">
+      <w:start w:val="1"/>
+      <w:numFmt w:val="bullet"/>
+      <w:lvlText w:val="o"/>
+      <w:lvlJc w:val="left"/>
+      <w:pPr>
+        <w:ind w:left="1440" w:hanging="360"/>
+      </w:pPr>
+      <w:rPr>
+        <w:rFonts w:ascii="Courier New" w:hAnsi="Courier New" w:cs="Courier New" w:hint="default"/>
+      </w:rPr>
+    </w:lvl>
+    <w:lvl w:ilvl="2" w:tplc="04090005" w:tentative="1">
+      <w:start w:val="1"/>
+      <w:numFmt w:val="bullet"/>
+      <w:lvlText w:val=""/>
+      <w:lvlJc w:val="left"/>
+      <w:pPr>
+        <w:ind w:left="2160" w:hanging="360"/>
+      </w:pPr>
+      <w:rPr>
+        <w:rFonts w:ascii="Wingdings" w:hAnsi="Wingdings" w:hint="default"/>
+      </w:rPr>
+    </w:lvl>
+    <w:lvl w:ilvl="3" w:tplc="04090001" w:tentative="1">
+      <w:start w:val="1"/>
+      <w:numFmt w:val="bullet"/>
+      <w:lvlText w:val=""/>
+      <w:lvlJc w:val="left"/>
+      <w:pPr>
+        <w:ind w:left="2880" w:hanging="360"/>
+      </w:pPr>
+      <w:rPr>
+        <w:rFonts w:ascii="Symbol" w:hAnsi="Symbol" w:hint="default"/>
+      </w:rPr>
+    </w:lvl>
+    <w:lvl w:ilvl="4" w:tplc="04090003" w:tentative="1">
+      <w:start w:val="1"/>
+      <w:numFmt w:val="bullet"/>
+      <w:lvlText w:val="o"/>
+      <w:lvlJc w:val="left"/>
+      <w:pPr>
+        <w:ind w:left="3600" w:hanging="360"/>
+      </w:pPr>
+      <w:rPr>
+        <w:rFonts w:ascii="Courier New" w:hAnsi="Courier New" w:cs="Courier New" w:hint="default"/>
+      </w:rPr>
+    </w:lvl>
+    <w:lvl w:ilvl="5" w:tplc="04090005" w:tentative="1">
+      <w:start w:val="1"/>
+      <w:numFmt w:val="bullet"/>
+      <w:lvlText w:val=""/>
+      <w:lvlJc w:val="left"/>
+      <w:pPr>
+        <w:ind w:left="4320" w:hanging="360"/>
+      </w:pPr>
+      <w:rPr>
+        <w:rFonts w:ascii="Wingdings" w:hAnsi="Wingdings" w:hint="default"/>
+      </w:rPr>
+    </w:lvl>
+    <w:lvl w:ilvl="6" w:tplc="04090001" w:tentative="1">
+      <w:start w:val="1"/>
+      <w:numFmt w:val="bullet"/>
+      <w:lvlText w:val=""/>
+      <w:lvlJc w:val="left"/>
+      <w:pPr>
+        <w:ind w:left="5040" w:hanging="360"/>
+      </w:pPr>
+      <w:rPr>
+        <w:rFonts w:ascii="Symbol" w:hAnsi="Symbol" w:hint="default"/>
+      </w:rPr>
+    </w:lvl>
+    <w:lvl w:ilvl="7" w:tplc="04090003" w:tentative="1">
+      <w:start w:val="1"/>
+      <w:numFmt w:val="bullet"/>
+      <w:lvlText w:val="o"/>
+      <w:lvlJc w:val="left"/>
+      <w:pPr>
+        <w:ind w:left="5760" w:hanging="360"/>
+      </w:pPr>
+      <w:rPr>
+        <w:rFonts w:ascii="Courier New" w:hAnsi="Courier New" w:cs="Courier New" w:hint="default"/>
+      </w:rPr>
+    </w:lvl>
+    <w:lvl w:ilvl="8" w:tplc="04090005" w:tentative="1">
+      <w:start w:val="1"/>
+      <w:numFmt w:val="bullet"/>
+      <w:lvlText w:val=""/>
+      <w:lvlJc w:val="left"/>
+      <w:pPr>
+        <w:ind w:left="6480" w:hanging="360"/>
+      </w:pPr>
+      <w:rPr>
+        <w:rFonts w:ascii="Wingdings" w:hAnsi="Wingdings" w:hint="default"/>
+      </w:rPr>
+    </w:lvl>
+  </w:abstractNum>
+  <w:abstractNum w:abstractNumId="16" w15:restartNumberingAfterBreak="0">
+    <w:nsid w:val="3F433246"/>
+    <w:multiLevelType w:val="hybridMultilevel"/>
+    <w:tmpl w:val="DC985450"/>
+    <w:lvl w:ilvl="0" w:tplc="04090001">
+      <w:start w:val="1"/>
+      <w:numFmt w:val="bullet"/>
+      <w:lvlText w:val=""/>
+      <w:lvlJc w:val="left"/>
+      <w:pPr>
+        <w:ind w:left="720" w:hanging="360"/>
+      </w:pPr>
+      <w:rPr>
+        <w:rFonts w:ascii="Symbol" w:hAnsi="Symbol" w:hint="default"/>
+      </w:rPr>
+    </w:lvl>
+    <w:lvl w:ilvl="1" w:tplc="04090003" w:tentative="1">
+      <w:start w:val="1"/>
+      <w:numFmt w:val="bullet"/>
+      <w:lvlText w:val="o"/>
+      <w:lvlJc w:val="left"/>
+      <w:pPr>
+        <w:ind w:left="1440" w:hanging="360"/>
+      </w:pPr>
+      <w:rPr>
+        <w:rFonts w:ascii="Courier New" w:hAnsi="Courier New" w:cs="Courier New" w:hint="default"/>
+      </w:rPr>
+    </w:lvl>
+    <w:lvl w:ilvl="2" w:tplc="04090005" w:tentative="1">
+      <w:start w:val="1"/>
+      <w:numFmt w:val="bullet"/>
+      <w:lvlText w:val=""/>
+      <w:lvlJc w:val="left"/>
+      <w:pPr>
+        <w:ind w:left="2160" w:hanging="360"/>
+      </w:pPr>
+      <w:rPr>
+        <w:rFonts w:ascii="Wingdings" w:hAnsi="Wingdings" w:hint="default"/>
+      </w:rPr>
+    </w:lvl>
+    <w:lvl w:ilvl="3" w:tplc="04090001" w:tentative="1">
+      <w:start w:val="1"/>
+      <w:numFmt w:val="bullet"/>
+      <w:lvlText w:val=""/>
+      <w:lvlJc w:val="left"/>
+      <w:pPr>
+        <w:ind w:left="2880" w:hanging="360"/>
+      </w:pPr>
+      <w:rPr>
+        <w:rFonts w:ascii="Symbol" w:hAnsi="Symbol" w:hint="default"/>
+      </w:rPr>
+    </w:lvl>
+    <w:lvl w:ilvl="4" w:tplc="04090003" w:tentative="1">
+      <w:start w:val="1"/>
+      <w:numFmt w:val="bullet"/>
+      <w:lvlText w:val="o"/>
+      <w:lvlJc w:val="left"/>
+      <w:pPr>
+        <w:ind w:left="3600" w:hanging="360"/>
+      </w:pPr>
+      <w:rPr>
+        <w:rFonts w:ascii="Courier New" w:hAnsi="Courier New" w:cs="Courier New" w:hint="default"/>
+      </w:rPr>
+    </w:lvl>
+    <w:lvl w:ilvl="5" w:tplc="04090005" w:tentative="1">
+      <w:start w:val="1"/>
+      <w:numFmt w:val="bullet"/>
+      <w:lvlText w:val=""/>
+      <w:lvlJc w:val="left"/>
+      <w:pPr>
+        <w:ind w:left="4320" w:hanging="360"/>
+      </w:pPr>
+      <w:rPr>
+        <w:rFonts w:ascii="Wingdings" w:hAnsi="Wingdings" w:hint="default"/>
+      </w:rPr>
+    </w:lvl>
+    <w:lvl w:ilvl="6" w:tplc="04090001" w:tentative="1">
+      <w:start w:val="1"/>
+      <w:numFmt w:val="bullet"/>
+      <w:lvlText w:val=""/>
+      <w:lvlJc w:val="left"/>
+      <w:pPr>
+        <w:ind w:left="5040" w:hanging="360"/>
+      </w:pPr>
+      <w:rPr>
+        <w:rFonts w:ascii="Symbol" w:hAnsi="Symbol" w:hint="default"/>
+      </w:rPr>
+    </w:lvl>
+    <w:lvl w:ilvl="7" w:tplc="04090003" w:tentative="1">
+      <w:start w:val="1"/>
+      <w:numFmt w:val="bullet"/>
+      <w:lvlText w:val="o"/>
+      <w:lvlJc w:val="left"/>
+      <w:pPr>
+        <w:ind w:left="5760" w:hanging="360"/>
+      </w:pPr>
+      <w:rPr>
+        <w:rFonts w:ascii="Courier New" w:hAnsi="Courier New" w:cs="Courier New" w:hint="default"/>
+      </w:rPr>
+    </w:lvl>
+    <w:lvl w:ilvl="8" w:tplc="04090005" w:tentative="1">
+      <w:start w:val="1"/>
+      <w:numFmt w:val="bullet"/>
+      <w:lvlText w:val=""/>
+      <w:lvlJc w:val="left"/>
+      <w:pPr>
+        <w:ind w:left="6480" w:hanging="360"/>
+      </w:pPr>
+      <w:rPr>
+        <w:rFonts w:ascii="Wingdings" w:hAnsi="Wingdings" w:hint="default"/>
+      </w:rPr>
+    </w:lvl>
+  </w:abstractNum>
+  <w:abstractNum w:abstractNumId="17" w15:restartNumberingAfterBreak="0">
     <w:nsid w:val="477C2BFA"/>
     <w:multiLevelType w:val="hybridMultilevel"/>
     <w:tmpl w:val="7DD6221C"/>
@@ -4903,7 +7716,120 @@
       </w:rPr>
     </w:lvl>
   </w:abstractNum>
-  <w:abstractNum w:abstractNumId="13" w15:restartNumberingAfterBreak="0">
+  <w:abstractNum w:abstractNumId="18" w15:restartNumberingAfterBreak="0">
+    <w:nsid w:val="4D795DCB"/>
+    <w:multiLevelType w:val="hybridMultilevel"/>
+    <w:tmpl w:val="1E28679C"/>
+    <w:lvl w:ilvl="0" w:tplc="04090001">
+      <w:start w:val="1"/>
+      <w:numFmt w:val="bullet"/>
+      <w:lvlText w:val=""/>
+      <w:lvlJc w:val="left"/>
+      <w:pPr>
+        <w:ind w:left="720" w:hanging="360"/>
+      </w:pPr>
+      <w:rPr>
+        <w:rFonts w:ascii="Symbol" w:hAnsi="Symbol" w:hint="default"/>
+      </w:rPr>
+    </w:lvl>
+    <w:lvl w:ilvl="1" w:tplc="04090003" w:tentative="1">
+      <w:start w:val="1"/>
+      <w:numFmt w:val="bullet"/>
+      <w:lvlText w:val="o"/>
+      <w:lvlJc w:val="left"/>
+      <w:pPr>
+        <w:ind w:left="1440" w:hanging="360"/>
+      </w:pPr>
+      <w:rPr>
+        <w:rFonts w:ascii="Courier New" w:hAnsi="Courier New" w:cs="Courier New" w:hint="default"/>
+      </w:rPr>
+    </w:lvl>
+    <w:lvl w:ilvl="2" w:tplc="04090005" w:tentative="1">
+      <w:start w:val="1"/>
+      <w:numFmt w:val="bullet"/>
+      <w:lvlText w:val=""/>
+      <w:lvlJc w:val="left"/>
+      <w:pPr>
+        <w:ind w:left="2160" w:hanging="360"/>
+      </w:pPr>
+      <w:rPr>
+        <w:rFonts w:ascii="Wingdings" w:hAnsi="Wingdings" w:hint="default"/>
+      </w:rPr>
+    </w:lvl>
+    <w:lvl w:ilvl="3" w:tplc="04090001" w:tentative="1">
+      <w:start w:val="1"/>
+      <w:numFmt w:val="bullet"/>
+      <w:lvlText w:val=""/>
+      <w:lvlJc w:val="left"/>
+      <w:pPr>
+        <w:ind w:left="2880" w:hanging="360"/>
+      </w:pPr>
+      <w:rPr>
+        <w:rFonts w:ascii="Symbol" w:hAnsi="Symbol" w:hint="default"/>
+      </w:rPr>
+    </w:lvl>
+    <w:lvl w:ilvl="4" w:tplc="04090003" w:tentative="1">
+      <w:start w:val="1"/>
+      <w:numFmt w:val="bullet"/>
+      <w:lvlText w:val="o"/>
+      <w:lvlJc w:val="left"/>
+      <w:pPr>
+        <w:ind w:left="3600" w:hanging="360"/>
+      </w:pPr>
+      <w:rPr>
+        <w:rFonts w:ascii="Courier New" w:hAnsi="Courier New" w:cs="Courier New" w:hint="default"/>
+      </w:rPr>
+    </w:lvl>
+    <w:lvl w:ilvl="5" w:tplc="04090005" w:tentative="1">
+      <w:start w:val="1"/>
+      <w:numFmt w:val="bullet"/>
+      <w:lvlText w:val=""/>
+      <w:lvlJc w:val="left"/>
+      <w:pPr>
+        <w:ind w:left="4320" w:hanging="360"/>
+      </w:pPr>
+      <w:rPr>
+        <w:rFonts w:ascii="Wingdings" w:hAnsi="Wingdings" w:hint="default"/>
+      </w:rPr>
+    </w:lvl>
+    <w:lvl w:ilvl="6" w:tplc="04090001" w:tentative="1">
+      <w:start w:val="1"/>
+      <w:numFmt w:val="bullet"/>
+      <w:lvlText w:val=""/>
+      <w:lvlJc w:val="left"/>
+      <w:pPr>
+        <w:ind w:left="5040" w:hanging="360"/>
+      </w:pPr>
+      <w:rPr>
+        <w:rFonts w:ascii="Symbol" w:hAnsi="Symbol" w:hint="default"/>
+      </w:rPr>
+    </w:lvl>
+    <w:lvl w:ilvl="7" w:tplc="04090003" w:tentative="1">
+      <w:start w:val="1"/>
+      <w:numFmt w:val="bullet"/>
+      <w:lvlText w:val="o"/>
+      <w:lvlJc w:val="left"/>
+      <w:pPr>
+        <w:ind w:left="5760" w:hanging="360"/>
+      </w:pPr>
+      <w:rPr>
+        <w:rFonts w:ascii="Courier New" w:hAnsi="Courier New" w:cs="Courier New" w:hint="default"/>
+      </w:rPr>
+    </w:lvl>
+    <w:lvl w:ilvl="8" w:tplc="04090005" w:tentative="1">
+      <w:start w:val="1"/>
+      <w:numFmt w:val="bullet"/>
+      <w:lvlText w:val=""/>
+      <w:lvlJc w:val="left"/>
+      <w:pPr>
+        <w:ind w:left="6480" w:hanging="360"/>
+      </w:pPr>
+      <w:rPr>
+        <w:rFonts w:ascii="Wingdings" w:hAnsi="Wingdings" w:hint="default"/>
+      </w:rPr>
+    </w:lvl>
+  </w:abstractNum>
+  <w:abstractNum w:abstractNumId="19" w15:restartNumberingAfterBreak="0">
     <w:nsid w:val="4FE82B7D"/>
     <w:multiLevelType w:val="hybridMultilevel"/>
     <w:tmpl w:val="2C1EF312"/>
@@ -5016,7 +7942,7 @@
       </w:rPr>
     </w:lvl>
   </w:abstractNum>
-  <w:abstractNum w:abstractNumId="14" w15:restartNumberingAfterBreak="0">
+  <w:abstractNum w:abstractNumId="20" w15:restartNumberingAfterBreak="0">
     <w:nsid w:val="58310DBE"/>
     <w:multiLevelType w:val="hybridMultilevel"/>
     <w:tmpl w:val="D8AAA3DA"/>
@@ -5129,7 +8055,7 @@
       </w:rPr>
     </w:lvl>
   </w:abstractNum>
-  <w:abstractNum w:abstractNumId="15" w15:restartNumberingAfterBreak="0">
+  <w:abstractNum w:abstractNumId="21" w15:restartNumberingAfterBreak="0">
     <w:nsid w:val="607F446E"/>
     <w:multiLevelType w:val="hybridMultilevel"/>
     <w:tmpl w:val="A1825F34"/>
@@ -5242,7 +8168,120 @@
       </w:rPr>
     </w:lvl>
   </w:abstractNum>
-  <w:abstractNum w:abstractNumId="16" w15:restartNumberingAfterBreak="0">
+  <w:abstractNum w:abstractNumId="22" w15:restartNumberingAfterBreak="0">
+    <w:nsid w:val="6BCC3F95"/>
+    <w:multiLevelType w:val="hybridMultilevel"/>
+    <w:tmpl w:val="100E2D9E"/>
+    <w:lvl w:ilvl="0" w:tplc="04090001">
+      <w:start w:val="1"/>
+      <w:numFmt w:val="bullet"/>
+      <w:lvlText w:val=""/>
+      <w:lvlJc w:val="left"/>
+      <w:pPr>
+        <w:ind w:left="720" w:hanging="360"/>
+      </w:pPr>
+      <w:rPr>
+        <w:rFonts w:ascii="Symbol" w:hAnsi="Symbol" w:hint="default"/>
+      </w:rPr>
+    </w:lvl>
+    <w:lvl w:ilvl="1" w:tplc="04090003" w:tentative="1">
+      <w:start w:val="1"/>
+      <w:numFmt w:val="bullet"/>
+      <w:lvlText w:val="o"/>
+      <w:lvlJc w:val="left"/>
+      <w:pPr>
+        <w:ind w:left="1440" w:hanging="360"/>
+      </w:pPr>
+      <w:rPr>
+        <w:rFonts w:ascii="Courier New" w:hAnsi="Courier New" w:cs="Courier New" w:hint="default"/>
+      </w:rPr>
+    </w:lvl>
+    <w:lvl w:ilvl="2" w:tplc="04090005" w:tentative="1">
+      <w:start w:val="1"/>
+      <w:numFmt w:val="bullet"/>
+      <w:lvlText w:val=""/>
+      <w:lvlJc w:val="left"/>
+      <w:pPr>
+        <w:ind w:left="2160" w:hanging="360"/>
+      </w:pPr>
+      <w:rPr>
+        <w:rFonts w:ascii="Wingdings" w:hAnsi="Wingdings" w:hint="default"/>
+      </w:rPr>
+    </w:lvl>
+    <w:lvl w:ilvl="3" w:tplc="04090001" w:tentative="1">
+      <w:start w:val="1"/>
+      <w:numFmt w:val="bullet"/>
+      <w:lvlText w:val=""/>
+      <w:lvlJc w:val="left"/>
+      <w:pPr>
+        <w:ind w:left="2880" w:hanging="360"/>
+      </w:pPr>
+      <w:rPr>
+        <w:rFonts w:ascii="Symbol" w:hAnsi="Symbol" w:hint="default"/>
+      </w:rPr>
+    </w:lvl>
+    <w:lvl w:ilvl="4" w:tplc="04090003" w:tentative="1">
+      <w:start w:val="1"/>
+      <w:numFmt w:val="bullet"/>
+      <w:lvlText w:val="o"/>
+      <w:lvlJc w:val="left"/>
+      <w:pPr>
+        <w:ind w:left="3600" w:hanging="360"/>
+      </w:pPr>
+      <w:rPr>
+        <w:rFonts w:ascii="Courier New" w:hAnsi="Courier New" w:cs="Courier New" w:hint="default"/>
+      </w:rPr>
+    </w:lvl>
+    <w:lvl w:ilvl="5" w:tplc="04090005" w:tentative="1">
+      <w:start w:val="1"/>
+      <w:numFmt w:val="bullet"/>
+      <w:lvlText w:val=""/>
+      <w:lvlJc w:val="left"/>
+      <w:pPr>
+        <w:ind w:left="4320" w:hanging="360"/>
+      </w:pPr>
+      <w:rPr>
+        <w:rFonts w:ascii="Wingdings" w:hAnsi="Wingdings" w:hint="default"/>
+      </w:rPr>
+    </w:lvl>
+    <w:lvl w:ilvl="6" w:tplc="04090001" w:tentative="1">
+      <w:start w:val="1"/>
+      <w:numFmt w:val="bullet"/>
+      <w:lvlText w:val=""/>
+      <w:lvlJc w:val="left"/>
+      <w:pPr>
+        <w:ind w:left="5040" w:hanging="360"/>
+      </w:pPr>
+      <w:rPr>
+        <w:rFonts w:ascii="Symbol" w:hAnsi="Symbol" w:hint="default"/>
+      </w:rPr>
+    </w:lvl>
+    <w:lvl w:ilvl="7" w:tplc="04090003" w:tentative="1">
+      <w:start w:val="1"/>
+      <w:numFmt w:val="bullet"/>
+      <w:lvlText w:val="o"/>
+      <w:lvlJc w:val="left"/>
+      <w:pPr>
+        <w:ind w:left="5760" w:hanging="360"/>
+      </w:pPr>
+      <w:rPr>
+        <w:rFonts w:ascii="Courier New" w:hAnsi="Courier New" w:cs="Courier New" w:hint="default"/>
+      </w:rPr>
+    </w:lvl>
+    <w:lvl w:ilvl="8" w:tplc="04090005" w:tentative="1">
+      <w:start w:val="1"/>
+      <w:numFmt w:val="bullet"/>
+      <w:lvlText w:val=""/>
+      <w:lvlJc w:val="left"/>
+      <w:pPr>
+        <w:ind w:left="6480" w:hanging="360"/>
+      </w:pPr>
+      <w:rPr>
+        <w:rFonts w:ascii="Wingdings" w:hAnsi="Wingdings" w:hint="default"/>
+      </w:rPr>
+    </w:lvl>
+  </w:abstractNum>
+  <w:abstractNum w:abstractNumId="23" w15:restartNumberingAfterBreak="0">
     <w:nsid w:val="729C18FA"/>
     <w:multiLevelType w:val="hybridMultilevel"/>
     <w:tmpl w:val="F0267B88"/>
@@ -5355,7 +8394,7 @@
       </w:rPr>
     </w:lvl>
   </w:abstractNum>
-  <w:abstractNum w:abstractNumId="17" w15:restartNumberingAfterBreak="0">
+  <w:abstractNum w:abstractNumId="24" w15:restartNumberingAfterBreak="0">
     <w:nsid w:val="75EF2FDB"/>
     <w:multiLevelType w:val="hybridMultilevel"/>
     <w:tmpl w:val="634816A6"/>
@@ -5468,7 +8507,7 @@
       </w:rPr>
     </w:lvl>
   </w:abstractNum>
-  <w:abstractNum w:abstractNumId="18" w15:restartNumberingAfterBreak="0">
+  <w:abstractNum w:abstractNumId="25" w15:restartNumberingAfterBreak="0">
     <w:nsid w:val="797D0047"/>
     <w:multiLevelType w:val="hybridMultilevel"/>
     <w:tmpl w:val="AFAC1086"/>
@@ -5581,29 +8620,142 @@
       </w:rPr>
     </w:lvl>
   </w:abstractNum>
+  <w:abstractNum w:abstractNumId="26" w15:restartNumberingAfterBreak="0">
+    <w:nsid w:val="7D4227AB"/>
+    <w:multiLevelType w:val="hybridMultilevel"/>
+    <w:tmpl w:val="2806F1BC"/>
+    <w:lvl w:ilvl="0" w:tplc="04090001">
+      <w:start w:val="1"/>
+      <w:numFmt w:val="bullet"/>
+      <w:lvlText w:val=""/>
+      <w:lvlJc w:val="left"/>
+      <w:pPr>
+        <w:ind w:left="720" w:hanging="360"/>
+      </w:pPr>
+      <w:rPr>
+        <w:rFonts w:ascii="Symbol" w:hAnsi="Symbol" w:hint="default"/>
+      </w:rPr>
+    </w:lvl>
+    <w:lvl w:ilvl="1" w:tplc="04090003">
+      <w:start w:val="1"/>
+      <w:numFmt w:val="bullet"/>
+      <w:lvlText w:val="o"/>
+      <w:lvlJc w:val="left"/>
+      <w:pPr>
+        <w:ind w:left="1440" w:hanging="360"/>
+      </w:pPr>
+      <w:rPr>
+        <w:rFonts w:ascii="Courier New" w:hAnsi="Courier New" w:cs="Courier New" w:hint="default"/>
+      </w:rPr>
+    </w:lvl>
+    <w:lvl w:ilvl="2" w:tplc="04090005" w:tentative="1">
+      <w:start w:val="1"/>
+      <w:numFmt w:val="bullet"/>
+      <w:lvlText w:val=""/>
+      <w:lvlJc w:val="left"/>
+      <w:pPr>
+        <w:ind w:left="2160" w:hanging="360"/>
+      </w:pPr>
+      <w:rPr>
+        <w:rFonts w:ascii="Wingdings" w:hAnsi="Wingdings" w:hint="default"/>
+      </w:rPr>
+    </w:lvl>
+    <w:lvl w:ilvl="3" w:tplc="04090001" w:tentative="1">
+      <w:start w:val="1"/>
+      <w:numFmt w:val="bullet"/>
+      <w:lvlText w:val=""/>
+      <w:lvlJc w:val="left"/>
+      <w:pPr>
+        <w:ind w:left="2880" w:hanging="360"/>
+      </w:pPr>
+      <w:rPr>
+        <w:rFonts w:ascii="Symbol" w:hAnsi="Symbol" w:hint="default"/>
+      </w:rPr>
+    </w:lvl>
+    <w:lvl w:ilvl="4" w:tplc="04090003" w:tentative="1">
+      <w:start w:val="1"/>
+      <w:numFmt w:val="bullet"/>
+      <w:lvlText w:val="o"/>
+      <w:lvlJc w:val="left"/>
+      <w:pPr>
+        <w:ind w:left="3600" w:hanging="360"/>
+      </w:pPr>
+      <w:rPr>
+        <w:rFonts w:ascii="Courier New" w:hAnsi="Courier New" w:cs="Courier New" w:hint="default"/>
+      </w:rPr>
+    </w:lvl>
+    <w:lvl w:ilvl="5" w:tplc="04090005" w:tentative="1">
+      <w:start w:val="1"/>
+      <w:numFmt w:val="bullet"/>
+      <w:lvlText w:val=""/>
+      <w:lvlJc w:val="left"/>
+      <w:pPr>
+        <w:ind w:left="4320" w:hanging="360"/>
+      </w:pPr>
+      <w:rPr>
+        <w:rFonts w:ascii="Wingdings" w:hAnsi="Wingdings" w:hint="default"/>
+      </w:rPr>
+    </w:lvl>
+    <w:lvl w:ilvl="6" w:tplc="04090001" w:tentative="1">
+      <w:start w:val="1"/>
+      <w:numFmt w:val="bullet"/>
+      <w:lvlText w:val=""/>
+      <w:lvlJc w:val="left"/>
+      <w:pPr>
+        <w:ind w:left="5040" w:hanging="360"/>
+      </w:pPr>
+      <w:rPr>
+        <w:rFonts w:ascii="Symbol" w:hAnsi="Symbol" w:hint="default"/>
+      </w:rPr>
+    </w:lvl>
+    <w:lvl w:ilvl="7" w:tplc="04090003" w:tentative="1">
+      <w:start w:val="1"/>
+      <w:numFmt w:val="bullet"/>
+      <w:lvlText w:val="o"/>
+      <w:lvlJc w:val="left"/>
+      <w:pPr>
+        <w:ind w:left="5760" w:hanging="360"/>
+      </w:pPr>
+      <w:rPr>
+        <w:rFonts w:ascii="Courier New" w:hAnsi="Courier New" w:cs="Courier New" w:hint="default"/>
+      </w:rPr>
+    </w:lvl>
+    <w:lvl w:ilvl="8" w:tplc="04090005" w:tentative="1">
+      <w:start w:val="1"/>
+      <w:numFmt w:val="bullet"/>
+      <w:lvlText w:val=""/>
+      <w:lvlJc w:val="left"/>
+      <w:pPr>
+        <w:ind w:left="6480" w:hanging="360"/>
+      </w:pPr>
+      <w:rPr>
+        <w:rFonts w:ascii="Wingdings" w:hAnsi="Wingdings" w:hint="default"/>
+      </w:rPr>
+    </w:lvl>
+  </w:abstractNum>
   <w:num w:numId="1">
-    <w:abstractNumId w:val="11"/>
+    <w:abstractNumId w:val="13"/>
   </w:num>
   <w:num w:numId="2">
+    <w:abstractNumId w:val="24"/>
+  </w:num>
+  <w:num w:numId="3">
+    <w:abstractNumId w:val="12"/>
+  </w:num>
+  <w:num w:numId="4">
     <w:abstractNumId w:val="17"/>
   </w:num>
-  <w:num w:numId="3">
-    <w:abstractNumId w:val="10"/>
-  </w:num>
-  <w:num w:numId="4">
-    <w:abstractNumId w:val="12"/>
-  </w:num>
   <w:num w:numId="5">
-    <w:abstractNumId w:val="16"/>
+    <w:abstractNumId w:val="23"/>
   </w:num>
   <w:num w:numId="6">
-    <w:abstractNumId w:val="18"/>
+    <w:abstractNumId w:val="25"/>
   </w:num>
   <w:num w:numId="7">
-    <w:abstractNumId w:val="3"/>
+    <w:abstractNumId w:val="4"/>
   </w:num>
   <w:num w:numId="8">
-    <w:abstractNumId w:val="15"/>
+    <w:abstractNumId w:val="21"/>
   </w:num>
   <w:num w:numId="9">
     <w:abstractNumId w:val="1"/>
@@ -5612,31 +8764,55 @@
     <w:abstractNumId w:val="0"/>
   </w:num>
   <w:num w:numId="11">
-    <w:abstractNumId w:val="6"/>
+    <w:abstractNumId w:val="7"/>
   </w:num>
   <w:num w:numId="12">
-    <w:abstractNumId w:val="14"/>
+    <w:abstractNumId w:val="20"/>
   </w:num>
   <w:num w:numId="13">
-    <w:abstractNumId w:val="9"/>
+    <w:abstractNumId w:val="10"/>
   </w:num>
   <w:num w:numId="14">
-    <w:abstractNumId w:val="4"/>
+    <w:abstractNumId w:val="5"/>
   </w:num>
   <w:num w:numId="15">
-    <w:abstractNumId w:val="13"/>
+    <w:abstractNumId w:val="19"/>
   </w:num>
   <w:num w:numId="16">
-    <w:abstractNumId w:val="8"/>
+    <w:abstractNumId w:val="9"/>
   </w:num>
   <w:num w:numId="17">
     <w:abstractNumId w:val="2"/>
   </w:num>
   <w:num w:numId="18">
-    <w:abstractNumId w:val="7"/>
+    <w:abstractNumId w:val="8"/>
   </w:num>
   <w:num w:numId="19">
-    <w:abstractNumId w:val="5"/>
+    <w:abstractNumId w:val="6"/>
+  </w:num>
+  <w:num w:numId="20">
+    <w:abstractNumId w:val="16"/>
+  </w:num>
+  <w:num w:numId="21">
+    <w:abstractNumId w:val="14"/>
+  </w:num>
+  <w:num w:numId="22">
+    <w:abstractNumId w:val="22"/>
+  </w:num>
+  <w:num w:numId="23">
+    <w:abstractNumId w:val="15"/>
+  </w:num>
+  <w:num w:numId="24">
+    <w:abstractNumId w:val="18"/>
+  </w:num>
+  <w:num w:numId="25">
+    <w:abstractNumId w:val="11"/>
+  </w:num>
+  <w:num w:numId="26">
+    <w:abstractNumId w:val="26"/>
+  </w:num>
+  <w:num w:numId="27">
+    <w:abstractNumId w:val="3"/>
   </w:num>
 </w:numbering>
 </file>

</xml_diff>

<commit_message>
added some text to js.html and edited some notes
</commit_message>
<xml_diff>
--- a/MIDTERMS/Midterm Notes/JavaScript.docx
+++ b/MIDTERMS/Midterm Notes/JavaScript.docx
@@ -5054,11 +5054,20 @@
           <w:lang w:eastAsia="en-PH"/>
         </w:rPr>
       </w:pPr>
-      <w:r>
-        <w:rPr>
-          <w:rFonts w:eastAsia="Times New Roman" w:cstheme="minorHAnsi"/>
-          <w:lang w:eastAsia="en-PH"/>
-        </w:rPr>
+    </w:p>
+    <w:p>
+      <w:pPr>
+        <w:rPr>
+          <w:rFonts w:eastAsia="Times New Roman" w:cstheme="minorHAnsi"/>
+          <w:lang w:eastAsia="en-PH"/>
+        </w:rPr>
+      </w:pPr>
+      <w:r>
+        <w:rPr>
+          <w:rFonts w:eastAsia="Times New Roman" w:cstheme="minorHAnsi"/>
+          <w:lang w:eastAsia="en-PH"/>
+        </w:rPr>
+        <w:lastRenderedPageBreak/>
         <w:t>Event Propagation Order (DOM-compliant browsers)</w:t>
       </w:r>
     </w:p>
@@ -5079,7 +5088,6 @@
           <w:rFonts w:eastAsia="Times New Roman" w:cstheme="minorHAnsi"/>
           <w:lang w:eastAsia="en-PH"/>
         </w:rPr>
-        <w:lastRenderedPageBreak/>
         <w:t>Capturing the phase</w:t>
       </w:r>
     </w:p>
@@ -5589,21 +5597,26 @@
           <w:lang w:eastAsia="en-PH"/>
         </w:rPr>
       </w:pPr>
-      <w:proofErr w:type="spellStart"/>
-      <w:r>
-        <w:rPr>
-          <w:rFonts w:eastAsia="Times New Roman" w:cstheme="minorHAnsi"/>
-          <w:lang w:eastAsia="en-PH"/>
-        </w:rPr>
-        <w:t>Canregister</w:t>
-      </w:r>
-      <w:proofErr w:type="spellEnd"/>
-      <w:r>
-        <w:rPr>
-          <w:rFonts w:eastAsia="Times New Roman" w:cstheme="minorHAnsi"/>
-          <w:lang w:eastAsia="en-PH"/>
-        </w:rPr>
-        <w:t xml:space="preserve"> more than one event handler</w:t>
+      <w:r>
+        <w:rPr>
+          <w:rFonts w:eastAsia="Times New Roman" w:cstheme="minorHAnsi"/>
+          <w:lang w:eastAsia="en-PH"/>
+        </w:rPr>
+        <w:t>Can</w:t>
+      </w:r>
+      <w:r>
+        <w:rPr>
+          <w:rFonts w:eastAsia="Times New Roman" w:cstheme="minorHAnsi"/>
+          <w:lang w:eastAsia="en-PH"/>
+        </w:rPr>
+        <w:t xml:space="preserve"> </w:t>
+      </w:r>
+      <w:r>
+        <w:rPr>
+          <w:rFonts w:eastAsia="Times New Roman" w:cstheme="minorHAnsi"/>
+          <w:lang w:eastAsia="en-PH"/>
+        </w:rPr>
+        <w:t>register more than one event handler</w:t>
       </w:r>
     </w:p>
     <w:p>
@@ -5755,6 +5768,277 @@
       </w:r>
     </w:p>
     <w:p>
+      <w:pPr>
+        <w:rPr>
+          <w:rFonts w:eastAsia="Times New Roman" w:cstheme="minorHAnsi"/>
+          <w:lang w:eastAsia="en-PH"/>
+        </w:rPr>
+      </w:pPr>
+    </w:p>
+    <w:p>
+      <w:pPr>
+        <w:rPr>
+          <w:rFonts w:eastAsia="Times New Roman" w:cstheme="minorHAnsi"/>
+          <w:lang w:eastAsia="en-PH"/>
+        </w:rPr>
+      </w:pPr>
+      <w:r>
+        <w:rPr>
+          <w:rFonts w:eastAsia="Times New Roman" w:cstheme="minorHAnsi"/>
+          <w:lang w:eastAsia="en-PH"/>
+        </w:rPr>
+        <w:t>//cross-browser event registration</w:t>
+      </w:r>
+    </w:p>
+    <w:p>
+      <w:pPr>
+        <w:rPr>
+          <w:rFonts w:eastAsia="Times New Roman" w:cstheme="minorHAnsi"/>
+          <w:lang w:eastAsia="en-PH"/>
+        </w:rPr>
+      </w:pPr>
+      <w:r>
+        <w:rPr>
+          <w:rFonts w:eastAsia="Times New Roman" w:cstheme="minorHAnsi"/>
+          <w:lang w:eastAsia="en-PH"/>
+        </w:rPr>
+        <w:t xml:space="preserve">Var button – </w:t>
+      </w:r>
+      <w:proofErr w:type="spellStart"/>
+      <w:proofErr w:type="gramStart"/>
+      <w:r>
+        <w:rPr>
+          <w:rFonts w:eastAsia="Times New Roman" w:cstheme="minorHAnsi"/>
+          <w:lang w:eastAsia="en-PH"/>
+        </w:rPr>
+        <w:t>document.getElementById</w:t>
+      </w:r>
+      <w:proofErr w:type="spellEnd"/>
+      <w:proofErr w:type="gramEnd"/>
+      <w:r>
+        <w:rPr>
+          <w:rFonts w:eastAsia="Times New Roman" w:cstheme="minorHAnsi"/>
+          <w:lang w:eastAsia="en-PH"/>
+        </w:rPr>
+        <w:t>(‘button’);</w:t>
+      </w:r>
+    </w:p>
+    <w:p>
+      <w:pPr>
+        <w:rPr>
+          <w:rFonts w:eastAsia="Times New Roman" w:cstheme="minorHAnsi"/>
+          <w:lang w:eastAsia="en-PH"/>
+        </w:rPr>
+      </w:pPr>
+      <w:r>
+        <w:rPr>
+          <w:rFonts w:eastAsia="Times New Roman" w:cstheme="minorHAnsi"/>
+          <w:lang w:eastAsia="en-PH"/>
+        </w:rPr>
+        <w:t>If (</w:t>
+      </w:r>
+      <w:proofErr w:type="spellStart"/>
+      <w:proofErr w:type="gramStart"/>
+      <w:r>
+        <w:rPr>
+          <w:rFonts w:eastAsia="Times New Roman" w:cstheme="minorHAnsi"/>
+          <w:lang w:eastAsia="en-PH"/>
+        </w:rPr>
+        <w:t>button.addEventListener</w:t>
+      </w:r>
+      <w:proofErr w:type="spellEnd"/>
+      <w:proofErr w:type="gramEnd"/>
+      <w:r>
+        <w:rPr>
+          <w:rFonts w:eastAsia="Times New Roman" w:cstheme="minorHAnsi"/>
+          <w:lang w:eastAsia="en-PH"/>
+        </w:rPr>
+        <w:t>) {</w:t>
+      </w:r>
+    </w:p>
+    <w:p>
+      <w:pPr>
+        <w:rPr>
+          <w:rFonts w:eastAsia="Times New Roman" w:cstheme="minorHAnsi"/>
+          <w:lang w:eastAsia="en-PH"/>
+        </w:rPr>
+      </w:pPr>
+      <w:r>
+        <w:rPr>
+          <w:rFonts w:eastAsia="Times New Roman" w:cstheme="minorHAnsi"/>
+          <w:lang w:eastAsia="en-PH"/>
+        </w:rPr>
+        <w:tab/>
+      </w:r>
+      <w:proofErr w:type="spellStart"/>
+      <w:r>
+        <w:rPr>
+          <w:rFonts w:eastAsia="Times New Roman" w:cstheme="minorHAnsi"/>
+          <w:lang w:eastAsia="en-PH"/>
+        </w:rPr>
+        <w:t>Button.addEventListener</w:t>
+      </w:r>
+      <w:proofErr w:type="spellEnd"/>
+      <w:r>
+        <w:rPr>
+          <w:rFonts w:eastAsia="Times New Roman" w:cstheme="minorHAnsi"/>
+          <w:lang w:eastAsia="en-PH"/>
+        </w:rPr>
+        <w:t>(‘</w:t>
+      </w:r>
+      <w:proofErr w:type="spellStart"/>
+      <w:r>
+        <w:rPr>
+          <w:rFonts w:eastAsia="Times New Roman" w:cstheme="minorHAnsi"/>
+          <w:lang w:eastAsia="en-PH"/>
+        </w:rPr>
+        <w:t>click</w:t>
+      </w:r>
+      <w:proofErr w:type="gramStart"/>
+      <w:r>
+        <w:rPr>
+          <w:rFonts w:eastAsia="Times New Roman" w:cstheme="minorHAnsi"/>
+          <w:lang w:eastAsia="en-PH"/>
+        </w:rPr>
+        <w:t>’,handler</w:t>
+      </w:r>
+      <w:proofErr w:type="spellEnd"/>
+      <w:proofErr w:type="gramEnd"/>
+      <w:r>
+        <w:rPr>
+          <w:rFonts w:eastAsia="Times New Roman" w:cstheme="minorHAnsi"/>
+          <w:lang w:eastAsia="en-PH"/>
+        </w:rPr>
+        <w:t>);</w:t>
+      </w:r>
+    </w:p>
+    <w:p>
+      <w:pPr>
+        <w:rPr>
+          <w:rFonts w:eastAsia="Times New Roman" w:cstheme="minorHAnsi"/>
+          <w:lang w:eastAsia="en-PH"/>
+        </w:rPr>
+      </w:pPr>
+      <w:r>
+        <w:rPr>
+          <w:rFonts w:eastAsia="Times New Roman" w:cstheme="minorHAnsi"/>
+          <w:lang w:eastAsia="en-PH"/>
+        </w:rPr>
+        <w:t>} else if (</w:t>
+      </w:r>
+      <w:proofErr w:type="spellStart"/>
+      <w:proofErr w:type="gramStart"/>
+      <w:r>
+        <w:rPr>
+          <w:rFonts w:eastAsia="Times New Roman" w:cstheme="minorHAnsi"/>
+          <w:lang w:eastAsia="en-PH"/>
+        </w:rPr>
+        <w:t>button.attachEvent</w:t>
+      </w:r>
+      <w:proofErr w:type="spellEnd"/>
+      <w:proofErr w:type="gramEnd"/>
+      <w:r>
+        <w:rPr>
+          <w:rFonts w:eastAsia="Times New Roman" w:cstheme="minorHAnsi"/>
+          <w:lang w:eastAsia="en-PH"/>
+        </w:rPr>
+        <w:t>) {</w:t>
+      </w:r>
+    </w:p>
+    <w:p>
+      <w:pPr>
+        <w:rPr>
+          <w:rFonts w:eastAsia="Times New Roman" w:cstheme="minorHAnsi"/>
+          <w:lang w:eastAsia="en-PH"/>
+        </w:rPr>
+      </w:pPr>
+      <w:r>
+        <w:rPr>
+          <w:rFonts w:eastAsia="Times New Roman" w:cstheme="minorHAnsi"/>
+          <w:lang w:eastAsia="en-PH"/>
+        </w:rPr>
+        <w:lastRenderedPageBreak/>
+        <w:tab/>
+      </w:r>
+      <w:proofErr w:type="spellStart"/>
+      <w:r>
+        <w:rPr>
+          <w:rFonts w:eastAsia="Times New Roman" w:cstheme="minorHAnsi"/>
+          <w:lang w:eastAsia="en-PH"/>
+        </w:rPr>
+        <w:t>Button.attachEvent</w:t>
+      </w:r>
+      <w:proofErr w:type="spellEnd"/>
+      <w:r>
+        <w:rPr>
+          <w:rFonts w:eastAsia="Times New Roman" w:cstheme="minorHAnsi"/>
+          <w:lang w:eastAsia="en-PH"/>
+        </w:rPr>
+        <w:t>(‘onclick’, handler);</w:t>
+      </w:r>
+    </w:p>
+    <w:p>
+      <w:pPr>
+        <w:rPr>
+          <w:rFonts w:eastAsia="Times New Roman" w:cstheme="minorHAnsi"/>
+          <w:lang w:eastAsia="en-PH"/>
+        </w:rPr>
+      </w:pPr>
+      <w:r>
+        <w:rPr>
+          <w:rFonts w:eastAsia="Times New Roman" w:cstheme="minorHAnsi"/>
+          <w:lang w:eastAsia="en-PH"/>
+        </w:rPr>
+        <w:t>} else {</w:t>
+      </w:r>
+    </w:p>
+    <w:p>
+      <w:pPr>
+        <w:rPr>
+          <w:rFonts w:eastAsia="Times New Roman" w:cstheme="minorHAnsi"/>
+          <w:lang w:eastAsia="en-PH"/>
+        </w:rPr>
+      </w:pPr>
+      <w:r>
+        <w:rPr>
+          <w:rFonts w:eastAsia="Times New Roman" w:cstheme="minorHAnsi"/>
+          <w:lang w:eastAsia="en-PH"/>
+        </w:rPr>
+        <w:tab/>
+      </w:r>
+      <w:proofErr w:type="spellStart"/>
+      <w:r>
+        <w:rPr>
+          <w:rFonts w:eastAsia="Times New Roman" w:cstheme="minorHAnsi"/>
+          <w:lang w:eastAsia="en-PH"/>
+        </w:rPr>
+        <w:t>Button.onclick</w:t>
+      </w:r>
+      <w:proofErr w:type="spellEnd"/>
+      <w:r>
+        <w:rPr>
+          <w:rFonts w:eastAsia="Times New Roman" w:cstheme="minorHAnsi"/>
+          <w:lang w:eastAsia="en-PH"/>
+        </w:rPr>
+        <w:t xml:space="preserve"> = handler;</w:t>
+      </w:r>
+    </w:p>
+    <w:p>
+      <w:pPr>
+        <w:rPr>
+          <w:rFonts w:eastAsia="Times New Roman" w:cstheme="minorHAnsi"/>
+          <w:lang w:eastAsia="en-PH"/>
+        </w:rPr>
+      </w:pPr>
+      <w:r>
+        <w:rPr>
+          <w:rFonts w:eastAsia="Times New Roman" w:cstheme="minorHAnsi"/>
+          <w:lang w:eastAsia="en-PH"/>
+        </w:rPr>
+        <w:t>}</w:t>
+      </w:r>
+    </w:p>
+    <w:p>
       <w:r>
         <w:t>*Whenever an event is triggered information about the event is made available via the ‘event’ object property of the ‘Window’ object</w:t>
       </w:r>
@@ -5784,7 +6068,6 @@
         </w:numPr>
       </w:pPr>
       <w:r>
-        <w:lastRenderedPageBreak/>
         <w:t>Bubbles</w:t>
       </w:r>
     </w:p>
@@ -5816,8 +6099,6 @@
       <w:r>
         <w:t xml:space="preserve">or </w:t>
       </w:r>
-      <w:bookmarkStart w:id="0" w:name="_GoBack"/>
-      <w:bookmarkEnd w:id="0"/>
       <w:proofErr w:type="spellStart"/>
       <w:r>
         <w:t>srcElement</w:t>
@@ -6010,14 +6291,17 @@
           <w:numId w:val="26"/>
         </w:numPr>
       </w:pPr>
-      <w:r>
-        <w:t xml:space="preserve">what resource will be </w:t>
-      </w:r>
-      <w:proofErr w:type="spellStart"/>
-      <w:r>
-        <w:t>fethed</w:t>
-      </w:r>
-      <w:proofErr w:type="spellEnd"/>
+      <w:bookmarkStart w:id="0" w:name="_GoBack"/>
+      <w:r>
+        <w:t>what resource will be fet</w:t>
+      </w:r>
+      <w:r>
+        <w:t>c</w:t>
+      </w:r>
+      <w:r>
+        <w:t>hed</w:t>
+      </w:r>
+      <w:bookmarkEnd w:id="0"/>
     </w:p>
     <w:p>
       <w:pPr>
@@ -6079,6 +6363,7 @@
     </w:p>
     <w:p>
       <w:r>
+        <w:lastRenderedPageBreak/>
         <w:t>Synchronous</w:t>
       </w:r>
     </w:p>
@@ -6117,7 +6402,6 @@
     <w:p/>
     <w:p>
       <w:r>
-        <w:lastRenderedPageBreak/>
         <w:t>//defining the promise</w:t>
       </w:r>
     </w:p>

</xml_diff>